<commit_message>
Updated Documentation and Marketplace files
</commit_message>
<xml_diff>
--- a/Documentation/DrawTools.docx
+++ b/Documentation/DrawTools.docx
@@ -1,6 +1,6 @@
 
 <file path=word/document.xml><?xml version="1.0" encoding="utf-8"?>
-<w:document xmlns:wpc="http://schemas.microsoft.com/office/word/2010/wordprocessingCanvas" xmlns:cx="http://schemas.microsoft.com/office/drawing/2014/chartex" xmlns:cx1="http://schemas.microsoft.com/office/drawing/2015/9/8/chartex" xmlns:cx2="http://schemas.microsoft.com/office/drawing/2015/10/21/chartex" xmlns:cx3="http://schemas.microsoft.com/office/drawing/2016/5/9/chartex" xmlns:cx4="http://schemas.microsoft.com/office/drawing/2016/5/10/chartex" xmlns:cx5="http://schemas.microsoft.com/office/drawing/2016/5/11/chartex" xmlns:cx6="http://schemas.microsoft.com/office/drawing/2016/5/12/chartex" xmlns:cx7="http://schemas.microsoft.com/office/drawing/2016/5/13/chartex" xmlns:cx8="http://schemas.microsoft.com/office/drawing/2016/5/14/chartex" xmlns:mc="http://schemas.openxmlformats.org/markup-compatibility/2006" xmlns:aink="http://schemas.microsoft.com/office/drawing/2016/ink" xmlns:am3d="http://schemas.microsoft.com/office/drawing/2017/model3d" xmlns:o="urn:schemas-microsoft-com:office:office" xmlns:r="http://schemas.openxmlformats.org/officeDocument/2006/relationships" xmlns:m="http://schemas.openxmlformats.org/officeDocument/2006/math" xmlns:v="urn:schemas-microsoft-com:vml" xmlns:wp14="http://schemas.microsoft.com/office/word/2010/wordprocessingDrawing" xmlns:wp="http://schemas.openxmlformats.org/drawingml/2006/wordprocessingDrawing" xmlns:w10="urn:schemas-microsoft-com:office:word" xmlns:w="http://schemas.openxmlformats.org/wordprocessingml/2006/main" xmlns:w14="http://schemas.microsoft.com/office/word/2010/wordml" xmlns:w15="http://schemas.microsoft.com/office/word/2012/wordml" xmlns:w16cex="http://schemas.microsoft.com/office/word/2018/wordml/cex" xmlns:w16cid="http://schemas.microsoft.com/office/word/2016/wordml/cid" xmlns:w16="http://schemas.microsoft.com/office/word/2018/wordml" xmlns:w16sdtdh="http://schemas.microsoft.com/office/word/2020/wordml/sdtdatahash" xmlns:w16se="http://schemas.microsoft.com/office/word/2015/wordml/symex" xmlns:wpg="http://schemas.microsoft.com/office/word/2010/wordprocessingGroup" xmlns:wpi="http://schemas.microsoft.com/office/word/2010/wordprocessingInk" xmlns:wne="http://schemas.microsoft.com/office/word/2006/wordml" xmlns:wps="http://schemas.microsoft.com/office/word/2010/wordprocessingShape" mc:Ignorable="w14 w15 w16se w16cid w16 w16cex w16sdtdh wp14">
+<w:document xmlns:wpc="http://schemas.microsoft.com/office/word/2010/wordprocessingCanvas" xmlns:cx="http://schemas.microsoft.com/office/drawing/2014/chartex" xmlns:cx1="http://schemas.microsoft.com/office/drawing/2015/9/8/chartex" xmlns:cx2="http://schemas.microsoft.com/office/drawing/2015/10/21/chartex" xmlns:cx3="http://schemas.microsoft.com/office/drawing/2016/5/9/chartex" xmlns:cx4="http://schemas.microsoft.com/office/drawing/2016/5/10/chartex" xmlns:cx5="http://schemas.microsoft.com/office/drawing/2016/5/11/chartex" xmlns:cx6="http://schemas.microsoft.com/office/drawing/2016/5/12/chartex" xmlns:cx7="http://schemas.microsoft.com/office/drawing/2016/5/13/chartex" xmlns:cx8="http://schemas.microsoft.com/office/drawing/2016/5/14/chartex" xmlns:mc="http://schemas.openxmlformats.org/markup-compatibility/2006" xmlns:aink="http://schemas.microsoft.com/office/drawing/2016/ink" xmlns:am3d="http://schemas.microsoft.com/office/drawing/2017/model3d" xmlns:o="urn:schemas-microsoft-com:office:office" xmlns:oel="http://schemas.microsoft.com/office/2019/extlst" xmlns:r="http://schemas.openxmlformats.org/officeDocument/2006/relationships" xmlns:m="http://schemas.openxmlformats.org/officeDocument/2006/math" xmlns:v="urn:schemas-microsoft-com:vml" xmlns:wp14="http://schemas.microsoft.com/office/word/2010/wordprocessingDrawing" xmlns:wp="http://schemas.openxmlformats.org/drawingml/2006/wordprocessingDrawing" xmlns:w10="urn:schemas-microsoft-com:office:word" xmlns:w="http://schemas.openxmlformats.org/wordprocessingml/2006/main" xmlns:w14="http://schemas.microsoft.com/office/word/2010/wordml" xmlns:w15="http://schemas.microsoft.com/office/word/2012/wordml" xmlns:w16cex="http://schemas.microsoft.com/office/word/2018/wordml/cex" xmlns:w16cid="http://schemas.microsoft.com/office/word/2016/wordml/cid" xmlns:w16="http://schemas.microsoft.com/office/word/2018/wordml" xmlns:w16sdtdh="http://schemas.microsoft.com/office/word/2020/wordml/sdtdatahash" xmlns:w16se="http://schemas.microsoft.com/office/word/2015/wordml/symex" xmlns:wpg="http://schemas.microsoft.com/office/word/2010/wordprocessingGroup" xmlns:wpi="http://schemas.microsoft.com/office/word/2010/wordprocessingInk" xmlns:wne="http://schemas.microsoft.com/office/word/2006/wordml" xmlns:wps="http://schemas.microsoft.com/office/word/2010/wordprocessingShape" mc:Ignorable="w14 w15 w16se w16cid w16 w16cex w16sdtdh wp14">
   <w:body>
     <w:p>
       <w:pPr>
@@ -82,14 +82,21 @@
           <w:sz w:val="24"/>
           <w:szCs w:val="24"/>
         </w:rPr>
-        <w:t>October</w:t>
+        <w:t>September</w:t>
       </w:r>
       <w:r>
         <w:rPr>
           <w:sz w:val="24"/>
           <w:szCs w:val="24"/>
         </w:rPr>
-        <w:t xml:space="preserve"> 2022</w:t>
+        <w:t xml:space="preserve"> 202</w:t>
+      </w:r>
+      <w:r>
+        <w:rPr>
+          <w:sz w:val="24"/>
+          <w:szCs w:val="24"/>
+        </w:rPr>
+        <w:t>3</w:t>
       </w:r>
     </w:p>
     <w:p/>
@@ -257,12 +264,163 @@
       <w:r>
         <w:t xml:space="preserve"> to work.</w:t>
       </w:r>
+      <w:r>
+        <w:t xml:space="preserve"> </w:t>
+      </w:r>
+    </w:p>
+    <w:p>
+      <w:r>
+        <w:t>Some of the feature such as the tools for Y-values require MapInfo Pro v2023 to work.</w:t>
+      </w:r>
     </w:p>
     <w:p>
       <w:pPr>
         <w:pStyle w:val="Heading1"/>
       </w:pPr>
       <w:r>
+        <w:t>Combine Features</w:t>
+      </w:r>
+    </w:p>
+    <w:p>
+      <w:r>
+        <w:rPr>
+          <w:noProof/>
+        </w:rPr>
+        <w:drawing>
+          <wp:anchor distT="0" distB="0" distL="114300" distR="114300" simplePos="0" relativeHeight="251668480" behindDoc="1" locked="0" layoutInCell="1" allowOverlap="1" wp14:anchorId="4E315092" wp14:editId="06A6CD51">
+            <wp:simplePos x="0" y="0"/>
+            <wp:positionH relativeFrom="column">
+              <wp:posOffset>940</wp:posOffset>
+            </wp:positionH>
+            <wp:positionV relativeFrom="paragraph">
+              <wp:posOffset>1600</wp:posOffset>
+            </wp:positionV>
+            <wp:extent cx="1339200" cy="874800"/>
+            <wp:effectExtent l="0" t="0" r="0" b="1905"/>
+            <wp:wrapTight wrapText="bothSides">
+              <wp:wrapPolygon edited="0">
+                <wp:start x="0" y="0"/>
+                <wp:lineTo x="0" y="21176"/>
+                <wp:lineTo x="21211" y="21176"/>
+                <wp:lineTo x="21211" y="0"/>
+                <wp:lineTo x="0" y="0"/>
+              </wp:wrapPolygon>
+            </wp:wrapTight>
+            <wp:docPr id="15" name="Picture 15" descr="A screenshot of a computer&#10;&#10;Description automatically generated"/>
+            <wp:cNvGraphicFramePr>
+              <a:graphicFrameLocks xmlns:a="http://schemas.openxmlformats.org/drawingml/2006/main" noChangeAspect="1"/>
+            </wp:cNvGraphicFramePr>
+            <a:graphic xmlns:a="http://schemas.openxmlformats.org/drawingml/2006/main">
+              <a:graphicData uri="http://schemas.openxmlformats.org/drawingml/2006/picture">
+                <pic:pic xmlns:pic="http://schemas.openxmlformats.org/drawingml/2006/picture">
+                  <pic:nvPicPr>
+                    <pic:cNvPr id="15" name="Picture 15" descr="A screenshot of a computer&#10;&#10;Description automatically generated"/>
+                    <pic:cNvPicPr/>
+                  </pic:nvPicPr>
+                  <pic:blipFill>
+                    <a:blip r:embed="rId8">
+                      <a:extLst>
+                        <a:ext uri="{28A0092B-C50C-407E-A947-70E740481C1C}">
+                          <a14:useLocalDpi xmlns:a14="http://schemas.microsoft.com/office/drawing/2010/main" val="0"/>
+                        </a:ext>
+                      </a:extLst>
+                    </a:blip>
+                    <a:stretch>
+                      <a:fillRect/>
+                    </a:stretch>
+                  </pic:blipFill>
+                  <pic:spPr>
+                    <a:xfrm>
+                      <a:off x="0" y="0"/>
+                      <a:ext cx="1339200" cy="874800"/>
+                    </a:xfrm>
+                    <a:prstGeom prst="rect">
+                      <a:avLst/>
+                    </a:prstGeom>
+                  </pic:spPr>
+                </pic:pic>
+              </a:graphicData>
+            </a:graphic>
+            <wp14:sizeRelH relativeFrom="margin">
+              <wp14:pctWidth>0</wp14:pctWidth>
+            </wp14:sizeRelH>
+            <wp14:sizeRelV relativeFrom="margin">
+              <wp14:pctHeight>0</wp14:pctHeight>
+            </wp14:sizeRelV>
+          </wp:anchor>
+        </w:drawing>
+      </w:r>
+      <w:r>
+        <w:t xml:space="preserve">From the </w:t>
+      </w:r>
+      <w:r>
+        <w:rPr>
+          <w:b/>
+          <w:bCs/>
+          <w:i/>
+          <w:iCs/>
+        </w:rPr>
+        <w:t>Combine</w:t>
+      </w:r>
+      <w:r>
+        <w:t xml:space="preserve"> dropdown in the </w:t>
+      </w:r>
+      <w:r>
+        <w:rPr>
+          <w:b/>
+          <w:bCs/>
+          <w:i/>
+          <w:iCs/>
+        </w:rPr>
+        <w:t>Edit</w:t>
+      </w:r>
+      <w:r>
+        <w:t xml:space="preserve"> group on the </w:t>
+      </w:r>
+      <w:r>
+        <w:rPr>
+          <w:b/>
+          <w:bCs/>
+          <w:i/>
+          <w:iCs/>
+        </w:rPr>
+        <w:t>Spatial</w:t>
+      </w:r>
+      <w:r>
+        <w:t xml:space="preserve"> tab, you can select </w:t>
+      </w:r>
+      <w:r>
+        <w:rPr>
+          <w:b/>
+          <w:bCs/>
+          <w:i/>
+          <w:iCs/>
+        </w:rPr>
+        <w:t>Combine Selected into New</w:t>
+      </w:r>
+      <w:r>
+        <w:t xml:space="preserve"> to combine 2 or more selected features and save the new feature into the editable layer.</w:t>
+      </w:r>
+    </w:p>
+    <w:p>
+      <w:r>
+        <w:t>This feature will only be enabled when you have selected at least two objects and have an editable layer in the active map window.</w:t>
+      </w:r>
+      <w:r>
+        <w:t xml:space="preserve"> </w:t>
+      </w:r>
+      <w:r>
+        <w:rPr>
+          <w:lang w:val="en-GB"/>
+        </w:rPr>
+        <w:t>Note that the selected records will not be erased and that you can select from any layer in the map, including the editable layer. Only the spatial object will get inserted into the editable layer, no attributes will be included.</w:t>
+      </w:r>
+    </w:p>
+    <w:p>
+      <w:pPr>
+        <w:pStyle w:val="Heading1"/>
+      </w:pPr>
+      <w:r>
         <w:t>Node Features</w:t>
       </w:r>
     </w:p>
@@ -325,7 +483,7 @@
           <w:noProof/>
         </w:rPr>
         <w:drawing>
-          <wp:anchor distT="0" distB="0" distL="114300" distR="114300" simplePos="0" relativeHeight="251657216" behindDoc="1" locked="0" layoutInCell="1" allowOverlap="1" wp14:anchorId="7DDBCB9E" wp14:editId="67693584">
+          <wp:anchor distT="0" distB="0" distL="114300" distR="114300" simplePos="0" relativeHeight="251656192" behindDoc="1" locked="0" layoutInCell="1" allowOverlap="1" wp14:anchorId="7DDBCB9E" wp14:editId="7968A705">
             <wp:simplePos x="0" y="0"/>
             <wp:positionH relativeFrom="column">
               <wp:posOffset>-1298</wp:posOffset>
@@ -356,7 +514,7 @@
                     <pic:cNvPicPr/>
                   </pic:nvPicPr>
                   <pic:blipFill>
-                    <a:blip r:embed="rId8">
+                    <a:blip r:embed="rId9">
                       <a:extLst>
                         <a:ext uri="{28A0092B-C50C-407E-A947-70E740481C1C}">
                           <a14:useLocalDpi xmlns:a14="http://schemas.microsoft.com/office/drawing/2010/main" val="0"/>
@@ -536,41 +694,156 @@
       </w:pPr>
     </w:p>
     <w:p>
-      <w:pPr>
-        <w:pStyle w:val="Heading2"/>
-      </w:pPr>
-      <w:r>
-        <w:t>Set Node Coordinate</w:t>
-      </w:r>
-    </w:p>
-    <w:p>
-      <w:pPr>
-        <w:rPr>
-          <w:lang w:val="en-GB"/>
-        </w:rPr>
-      </w:pPr>
-      <w:r>
-        <w:rPr>
+      <w:r>
+        <w:rPr>
+          <w:b/>
+          <w:bCs/>
+          <w:i/>
+          <w:iCs/>
           <w:noProof/>
-          <w:lang w:val="en-GB"/>
-        </w:rPr>
+        </w:rPr>
+        <w:lastRenderedPageBreak/>
         <w:drawing>
-          <wp:anchor distT="0" distB="0" distL="114300" distR="114300" simplePos="0" relativeHeight="251658240" behindDoc="1" locked="0" layoutInCell="1" allowOverlap="1" wp14:anchorId="610D626D" wp14:editId="4A36F154">
+          <wp:anchor distT="0" distB="0" distL="114300" distR="114300" simplePos="0" relativeHeight="251669504" behindDoc="1" locked="0" layoutInCell="1" allowOverlap="1" wp14:anchorId="046F40C3" wp14:editId="7C560B55">
             <wp:simplePos x="0" y="0"/>
-            <wp:positionH relativeFrom="margin">
-              <wp:align>left</wp:align>
+            <wp:positionH relativeFrom="column">
+              <wp:posOffset>940</wp:posOffset>
             </wp:positionH>
             <wp:positionV relativeFrom="paragraph">
-              <wp:posOffset>6985</wp:posOffset>
+              <wp:posOffset>2515</wp:posOffset>
             </wp:positionV>
-            <wp:extent cx="2445385" cy="1180465"/>
-            <wp:effectExtent l="0" t="0" r="0" b="635"/>
+            <wp:extent cx="662400" cy="1072800"/>
+            <wp:effectExtent l="0" t="0" r="4445" b="0"/>
             <wp:wrapTight wrapText="bothSides">
               <wp:wrapPolygon edited="0">
                 <wp:start x="0" y="0"/>
-                <wp:lineTo x="0" y="21263"/>
-                <wp:lineTo x="21370" y="21263"/>
-                <wp:lineTo x="21370" y="0"/>
+                <wp:lineTo x="0" y="21101"/>
+                <wp:lineTo x="21124" y="21101"/>
+                <wp:lineTo x="21124" y="0"/>
+                <wp:lineTo x="0" y="0"/>
+              </wp:wrapPolygon>
+            </wp:wrapTight>
+            <wp:docPr id="19" name="Picture 19" descr="A screenshot of a video game&#10;&#10;Description automatically generated"/>
+            <wp:cNvGraphicFramePr>
+              <a:graphicFrameLocks xmlns:a="http://schemas.openxmlformats.org/drawingml/2006/main" noChangeAspect="1"/>
+            </wp:cNvGraphicFramePr>
+            <a:graphic xmlns:a="http://schemas.openxmlformats.org/drawingml/2006/main">
+              <a:graphicData uri="http://schemas.openxmlformats.org/drawingml/2006/picture">
+                <pic:pic xmlns:pic="http://schemas.openxmlformats.org/drawingml/2006/picture">
+                  <pic:nvPicPr>
+                    <pic:cNvPr id="19" name="Picture 19" descr="A screenshot of a video game&#10;&#10;Description automatically generated"/>
+                    <pic:cNvPicPr/>
+                  </pic:nvPicPr>
+                  <pic:blipFill>
+                    <a:blip r:embed="rId10">
+                      <a:extLst>
+                        <a:ext uri="{28A0092B-C50C-407E-A947-70E740481C1C}">
+                          <a14:useLocalDpi xmlns:a14="http://schemas.microsoft.com/office/drawing/2010/main" val="0"/>
+                        </a:ext>
+                      </a:extLst>
+                    </a:blip>
+                    <a:stretch>
+                      <a:fillRect/>
+                    </a:stretch>
+                  </pic:blipFill>
+                  <pic:spPr>
+                    <a:xfrm>
+                      <a:off x="0" y="0"/>
+                      <a:ext cx="662400" cy="1072800"/>
+                    </a:xfrm>
+                    <a:prstGeom prst="rect">
+                      <a:avLst/>
+                    </a:prstGeom>
+                  </pic:spPr>
+                </pic:pic>
+              </a:graphicData>
+            </a:graphic>
+            <wp14:sizeRelH relativeFrom="margin">
+              <wp14:pctWidth>0</wp14:pctWidth>
+            </wp14:sizeRelH>
+            <wp14:sizeRelV relativeFrom="margin">
+              <wp14:pctHeight>0</wp14:pctHeight>
+            </wp14:sizeRelV>
+          </wp:anchor>
+        </w:drawing>
+      </w:r>
+      <w:bookmarkStart w:id="0" w:name="_Hlk144467117"/>
+      <w:r>
+        <w:rPr>
+          <w:b/>
+          <w:bCs/>
+          <w:i/>
+          <w:iCs/>
+        </w:rPr>
+        <w:t>Update ZM Values</w:t>
+      </w:r>
+      <w:bookmarkEnd w:id="0"/>
+      <w:r>
+        <w:t>: This allows you to update all nodes on one or more selected objects from the editable layer. Supports only points, polylines, and polygons.</w:t>
+      </w:r>
+    </w:p>
+    <w:p>
+      <w:r>
+        <w:rPr>
+          <w:b/>
+          <w:bCs/>
+          <w:i/>
+          <w:iCs/>
+        </w:rPr>
+        <w:t>Update ZM Values using Nodes</w:t>
+      </w:r>
+      <w:r>
+        <w:t xml:space="preserve">: Allows you to update M and/or Z values on objects in the editable layer using a table of node points. The nodes in the node points table controls which records will get updated. The table of node points can be created using </w:t>
+      </w:r>
+      <w:r>
+        <w:rPr>
+          <w:b/>
+          <w:bCs/>
+          <w:i/>
+          <w:iCs/>
+        </w:rPr>
+        <w:t>Extract Nodes</w:t>
+      </w:r>
+      <w:r>
+        <w:t>. Supports only points, polylines, and polygons.</w:t>
+      </w:r>
+    </w:p>
+    <w:p>
+      <w:pPr>
+        <w:pStyle w:val="Heading2"/>
+      </w:pPr>
+      <w:r>
+        <w:t>Set Node Coordinate</w:t>
+      </w:r>
+    </w:p>
+    <w:p>
+      <w:pPr>
+        <w:rPr>
+          <w:lang w:val="en-GB"/>
+        </w:rPr>
+      </w:pPr>
+      <w:r>
+        <w:rPr>
+          <w:noProof/>
+          <w:lang w:val="en-GB"/>
+        </w:rPr>
+        <w:drawing>
+          <wp:anchor distT="0" distB="0" distL="114300" distR="114300" simplePos="0" relativeHeight="251657216" behindDoc="1" locked="0" layoutInCell="1" allowOverlap="1" wp14:anchorId="610D626D" wp14:editId="48CE3D35">
+            <wp:simplePos x="0" y="0"/>
+            <wp:positionH relativeFrom="margin">
+              <wp:posOffset>0</wp:posOffset>
+            </wp:positionH>
+            <wp:positionV relativeFrom="paragraph">
+              <wp:posOffset>3810</wp:posOffset>
+            </wp:positionV>
+            <wp:extent cx="2433600" cy="1548000"/>
+            <wp:effectExtent l="0" t="0" r="5080" b="0"/>
+            <wp:wrapTight wrapText="bothSides">
+              <wp:wrapPolygon edited="0">
+                <wp:start x="0" y="0"/>
+                <wp:lineTo x="0" y="21272"/>
+                <wp:lineTo x="21476" y="21272"/>
+                <wp:lineTo x="21476" y="0"/>
                 <wp:lineTo x="0" y="0"/>
               </wp:wrapPolygon>
             </wp:wrapTight>
@@ -586,7 +859,7 @@
                     <pic:cNvPicPr/>
                   </pic:nvPicPr>
                   <pic:blipFill>
-                    <a:blip r:embed="rId9">
+                    <a:blip r:embed="rId11">
                       <a:extLst>
                         <a:ext uri="{28A0092B-C50C-407E-A947-70E740481C1C}">
                           <a14:useLocalDpi xmlns:a14="http://schemas.microsoft.com/office/drawing/2010/main" val="0"/>
@@ -600,7 +873,7 @@
                   <pic:spPr>
                     <a:xfrm>
                       <a:off x="0" y="0"/>
-                      <a:ext cx="2445385" cy="1180465"/>
+                      <a:ext cx="2433600" cy="1548000"/>
                     </a:xfrm>
                     <a:prstGeom prst="rect">
                       <a:avLst/>
@@ -706,7 +979,6 @@
         <w:rPr>
           <w:lang w:val="en-GB"/>
         </w:rPr>
-        <w:lastRenderedPageBreak/>
         <w:t>At the top of the dialog, you can see what segment and what node you currently are editing. In the map the current node is highlighted with a special symbol.</w:t>
       </w:r>
     </w:p>
@@ -721,48 +993,6 @@
           <w:lang w:val="en-GB"/>
         </w:rPr>
         <w:t>Enter the new coordinate for the node.</w:t>
-      </w:r>
-    </w:p>
-    <w:p>
-      <w:pPr>
-        <w:rPr>
-          <w:lang w:val="en-GB"/>
-        </w:rPr>
-      </w:pPr>
-      <w:r>
-        <w:rPr>
-          <w:lang w:val="en-GB"/>
-        </w:rPr>
-        <w:t>If you want to change more nodes, you can use the two arrows at the top right to move to the next or previous node. When you do, you can see that the changes to the polyline or polygon are rendered in the map with a new dotted line style. In this way, you can see the changes as you make them.</w:t>
-      </w:r>
-    </w:p>
-    <w:p>
-      <w:pPr>
-        <w:rPr>
-          <w:lang w:val="en-GB"/>
-        </w:rPr>
-      </w:pPr>
-      <w:r>
-        <w:rPr>
-          <w:lang w:val="en-GB"/>
-        </w:rPr>
-        <w:t xml:space="preserve">You can also delete the current node by clicking the </w:t>
-      </w:r>
-      <w:r>
-        <w:rPr>
-          <w:b/>
-          <w:bCs/>
-          <w:i/>
-          <w:iCs/>
-          <w:lang w:val="en-GB"/>
-        </w:rPr>
-        <w:t>Delete</w:t>
-      </w:r>
-      <w:r>
-        <w:rPr>
-          <w:lang w:val="en-GB"/>
-        </w:rPr>
-        <w:t xml:space="preserve"> button on the dialog.</w:t>
       </w:r>
     </w:p>
     <w:p>
@@ -779,18 +1009,18 @@
         <mc:AlternateContent>
           <mc:Choice Requires="wpg">
             <w:drawing>
-              <wp:anchor distT="0" distB="0" distL="114300" distR="114300" simplePos="0" relativeHeight="251668480" behindDoc="0" locked="0" layoutInCell="1" allowOverlap="1" wp14:anchorId="0A0ED6BB" wp14:editId="116C47C4">
+              <wp:anchor distT="0" distB="0" distL="114300" distR="114300" simplePos="0" relativeHeight="251671552" behindDoc="0" locked="0" layoutInCell="1" allowOverlap="1" wp14:anchorId="57D23ECA" wp14:editId="30E3C913">
                 <wp:simplePos x="0" y="0"/>
-                <wp:positionH relativeFrom="column">
-                  <wp:posOffset>-1905</wp:posOffset>
+                <wp:positionH relativeFrom="margin">
+                  <wp:align>left</wp:align>
                 </wp:positionH>
                 <wp:positionV relativeFrom="paragraph">
-                  <wp:posOffset>281940</wp:posOffset>
+                  <wp:posOffset>610108</wp:posOffset>
                 </wp:positionV>
                 <wp:extent cx="5888990" cy="3624580"/>
                 <wp:effectExtent l="0" t="0" r="0" b="0"/>
                 <wp:wrapTopAndBottom/>
-                <wp:docPr id="18" name="Group 18"/>
+                <wp:docPr id="21" name="Group 21"/>
                 <wp:cNvGraphicFramePr/>
                 <a:graphic xmlns:a="http://schemas.openxmlformats.org/drawingml/2006/main">
                   <a:graphicData uri="http://schemas.microsoft.com/office/word/2010/wordprocessingGroup">
@@ -804,38 +1034,79 @@
                           <a:chExt cx="5888990" cy="3624580"/>
                         </a:xfrm>
                       </wpg:grpSpPr>
-                      <pic:pic xmlns:pic="http://schemas.openxmlformats.org/drawingml/2006/picture">
-                        <pic:nvPicPr>
-                          <pic:cNvPr id="3" name="Picture 3" descr="A picture containing graphical user interface&#10;&#10;Description automatically generated"/>
-                          <pic:cNvPicPr>
-                            <a:picLocks noChangeAspect="1"/>
-                          </pic:cNvPicPr>
-                        </pic:nvPicPr>
-                        <pic:blipFill>
-                          <a:blip r:embed="rId10">
-                            <a:extLst>
-                              <a:ext uri="{28A0092B-C50C-407E-A947-70E740481C1C}">
-                                <a14:useLocalDpi xmlns:a14="http://schemas.microsoft.com/office/drawing/2010/main" val="0"/>
-                              </a:ext>
-                            </a:extLst>
-                          </a:blip>
-                          <a:stretch>
-                            <a:fillRect/>
-                          </a:stretch>
-                        </pic:blipFill>
-                        <pic:spPr>
+                      <wpg:grpSp>
+                        <wpg:cNvPr id="18" name="Group 18"/>
+                        <wpg:cNvGrpSpPr/>
+                        <wpg:grpSpPr>
                           <a:xfrm>
                             <a:off x="0" y="0"/>
                             <a:ext cx="5888990" cy="3624580"/>
+                            <a:chOff x="0" y="0"/>
+                            <a:chExt cx="5888990" cy="3624580"/>
                           </a:xfrm>
-                          <a:prstGeom prst="rect">
-                            <a:avLst/>
-                          </a:prstGeom>
-                        </pic:spPr>
-                      </pic:pic>
+                        </wpg:grpSpPr>
+                        <pic:pic xmlns:pic="http://schemas.openxmlformats.org/drawingml/2006/picture">
+                          <pic:nvPicPr>
+                            <pic:cNvPr id="3" name="Picture 3" descr="A picture containing graphical user interface&#10;&#10;Description automatically generated"/>
+                            <pic:cNvPicPr>
+                              <a:picLocks noChangeAspect="1"/>
+                            </pic:cNvPicPr>
+                          </pic:nvPicPr>
+                          <pic:blipFill>
+                            <a:blip r:embed="rId12">
+                              <a:extLst>
+                                <a:ext uri="{28A0092B-C50C-407E-A947-70E740481C1C}">
+                                  <a14:useLocalDpi xmlns:a14="http://schemas.microsoft.com/office/drawing/2010/main" val="0"/>
+                                </a:ext>
+                              </a:extLst>
+                            </a:blip>
+                            <a:stretch>
+                              <a:fillRect/>
+                            </a:stretch>
+                          </pic:blipFill>
+                          <pic:spPr>
+                            <a:xfrm>
+                              <a:off x="0" y="0"/>
+                              <a:ext cx="5888990" cy="3624580"/>
+                            </a:xfrm>
+                            <a:prstGeom prst="rect">
+                              <a:avLst/>
+                            </a:prstGeom>
+                          </pic:spPr>
+                        </pic:pic>
+                        <pic:pic xmlns:pic="http://schemas.openxmlformats.org/drawingml/2006/picture">
+                          <pic:nvPicPr>
+                            <pic:cNvPr id="17" name="Picture 17"/>
+                            <pic:cNvPicPr>
+                              <a:picLocks noChangeAspect="1"/>
+                            </pic:cNvPicPr>
+                          </pic:nvPicPr>
+                          <pic:blipFill>
+                            <a:blip r:embed="rId13">
+                              <a:extLst>
+                                <a:ext uri="{28A0092B-C50C-407E-A947-70E740481C1C}">
+                                  <a14:useLocalDpi xmlns:a14="http://schemas.microsoft.com/office/drawing/2010/main" val="0"/>
+                                </a:ext>
+                              </a:extLst>
+                            </a:blip>
+                            <a:stretch>
+                              <a:fillRect/>
+                            </a:stretch>
+                          </pic:blipFill>
+                          <pic:spPr>
+                            <a:xfrm>
+                              <a:off x="1716604" y="190734"/>
+                              <a:ext cx="2138045" cy="1031875"/>
+                            </a:xfrm>
+                            <a:prstGeom prst="rect">
+                              <a:avLst/>
+                            </a:prstGeom>
+                          </pic:spPr>
+                        </pic:pic>
+                      </wpg:grpSp>
                       <pic:pic xmlns:pic="http://schemas.openxmlformats.org/drawingml/2006/picture">
                         <pic:nvPicPr>
-                          <pic:cNvPr id="17" name="Picture 17"/>
+                          <pic:cNvPr id="20" name="Picture 20" descr="A screenshot of a computer&#10;&#10;Description automatically generated"/>
                           <pic:cNvPicPr>
                             <a:picLocks noChangeAspect="1"/>
                           </pic:cNvPicPr>
@@ -854,8 +1125,8 @@
                         </pic:blipFill>
                         <pic:spPr>
                           <a:xfrm>
-                            <a:off x="1716604" y="190734"/>
-                            <a:ext cx="2138045" cy="1031875"/>
+                            <a:off x="1499616" y="109728"/>
+                            <a:ext cx="2429510" cy="1547495"/>
                           </a:xfrm>
                           <a:prstGeom prst="rect">
                             <a:avLst/>
@@ -865,44 +1136,43 @@
                     </wpg:wgp>
                   </a:graphicData>
                 </a:graphic>
-                <wp14:sizeRelH relativeFrom="margin">
-                  <wp14:pctWidth>0</wp14:pctWidth>
-                </wp14:sizeRelH>
-                <wp14:sizeRelV relativeFrom="margin">
-                  <wp14:pctHeight>0</wp14:pctHeight>
-                </wp14:sizeRelV>
               </wp:anchor>
             </w:drawing>
           </mc:Choice>
           <mc:Fallback>
             <w:pict>
-              <v:group w14:anchorId="732DE6DA" id="Group 18" o:spid="_x0000_s1026" style="position:absolute;margin-left:-.15pt;margin-top:22.2pt;width:463.7pt;height:285.4pt;z-index:251668480;mso-width-relative:margin;mso-height-relative:margin" coordsize="58889,36245" o:gfxdata="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">
-                <v:shapetype id="_x0000_t75" coordsize="21600,21600" o:spt="75" o:preferrelative="t" path="m@4@5l@4@11@9@11@9@5xe" filled="f" stroked="f">
-                  <v:stroke joinstyle="miter"/>
-                  <v:formulas>
-                    <v:f eqn="if lineDrawn pixelLineWidth 0"/>
-                    <v:f eqn="sum @0 1 0"/>
-                    <v:f eqn="sum 0 0 @1"/>
-                    <v:f eqn="prod @2 1 2"/>
-                    <v:f eqn="prod @3 21600 pixelWidth"/>
-                    <v:f eqn="prod @3 21600 pixelHeight"/>
-                    <v:f eqn="sum @0 0 1"/>
-                    <v:f eqn="prod @6 1 2"/>
-                    <v:f eqn="prod @7 21600 pixelWidth"/>
-                    <v:f eqn="sum @8 21600 0"/>
-                    <v:f eqn="prod @7 21600 pixelHeight"/>
-                    <v:f eqn="sum @10 21600 0"/>
-                  </v:formulas>
-                  <v:path o:extrusionok="f" gradientshapeok="t" o:connecttype="rect"/>
-                  <o:lock v:ext="edit" aspectratio="t"/>
-                </v:shapetype>
-                <v:shape id="Picture 3" o:spid="_x0000_s1027" type="#_x0000_t75" alt="A picture containing graphical user interface&#10;&#10;Description automatically generated" style="position:absolute;width:58889;height:36245;visibility:visible;mso-wrap-style:square" o:gfxdata="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">
-                  <v:imagedata r:id="rId12" o:title="A picture containing graphical user interface&#10;&#10;Description automatically generated"/>
+              <v:group w14:anchorId="13AFB7DD" id="Group 21" o:spid="_x0000_s1026" style="position:absolute;margin-left:0;margin-top:48.05pt;width:463.7pt;height:285.4pt;z-index:251671552;mso-position-horizontal:left;mso-position-horizontal-relative:margin" coordsize="58889,36245" o:gfxdata="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">
+                <v:group id="Group 18" o:spid="_x0000_s1027" style="position:absolute;width:58889;height:36245" coordsize="58889,36245" o:gfxdata="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">
+                  <v:shapetype id="_x0000_t75" coordsize="21600,21600" o:spt="75" o:preferrelative="t" path="m@4@5l@4@11@9@11@9@5xe" filled="f" stroked="f">
+                    <v:stroke joinstyle="miter"/>
+                    <v:formulas>
+                      <v:f eqn="if lineDrawn pixelLineWidth 0"/>
+                      <v:f eqn="sum @0 1 0"/>
+                      <v:f eqn="sum 0 0 @1"/>
+                      <v:f eqn="prod @2 1 2"/>
+                      <v:f eqn="prod @3 21600 pixelWidth"/>
+                      <v:f eqn="prod @3 21600 pixelHeight"/>
+                      <v:f eqn="sum @0 0 1"/>
+                      <v:f eqn="prod @6 1 2"/>
+                      <v:f eqn="prod @7 21600 pixelWidth"/>
+                      <v:f eqn="sum @8 21600 0"/>
+                      <v:f eqn="prod @7 21600 pixelHeight"/>
+                      <v:f eqn="sum @10 21600 0"/>
+                    </v:formulas>
+                    <v:path o:extrusionok="f" gradientshapeok="t" o:connecttype="rect"/>
+                    <o:lock v:ext="edit" aspectratio="t"/>
+                  </v:shapetype>
+                  <v:shape id="Picture 3" o:spid="_x0000_s1028" type="#_x0000_t75" alt="A picture containing graphical user interface&#10;&#10;Description automatically generated" style="position:absolute;width:58889;height:36245;visibility:visible;mso-wrap-style:square" o:gfxdata="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">
+                    <v:imagedata r:id="rId14" o:title="A picture containing graphical user interface&#10;&#10;Description automatically generated"/>
+                  </v:shape>
+                  <v:shape id="Picture 17" o:spid="_x0000_s1029" type="#_x0000_t75" style="position:absolute;left:17166;top:1907;width:21380;height:10319;visibility:visible;mso-wrap-style:square" o:gfxdata="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">
+                    <v:imagedata r:id="rId15" o:title=""/>
+                  </v:shape>
+                </v:group>
+                <v:shape id="Picture 20" o:spid="_x0000_s1030" type="#_x0000_t75" alt="A screenshot of a computer&#10;&#10;Description automatically generated" style="position:absolute;left:14996;top:1097;width:24295;height:15475;visibility:visible;mso-wrap-style:square" o:gfxdata="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">
+                  <v:imagedata r:id="rId16" o:title="A screenshot of a computer&#10;&#10;Description automatically generated"/>
                 </v:shape>
-                <v:shape id="Picture 17" o:spid="_x0000_s1028" type="#_x0000_t75" style="position:absolute;left:17166;top:1907;width:21380;height:10319;visibility:visible;mso-wrap-style:square" o:gfxdata="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">
-                  <v:imagedata r:id="rId13" o:title=""/>
-                </v:shape>
-                <w10:wrap type="topAndBottom"/>
+                <w10:wrap type="topAndBottom" anchorx="margin"/>
               </v:group>
             </w:pict>
           </mc:Fallback>
@@ -912,6 +1182,80 @@
         <w:rPr>
           <w:lang w:val="en-GB"/>
         </w:rPr>
+        <w:t>If the table support</w:t>
+      </w:r>
+      <w:r>
+        <w:rPr>
+          <w:lang w:val="en-GB"/>
+        </w:rPr>
+        <w:t>s</w:t>
+      </w:r>
+      <w:r>
+        <w:rPr>
+          <w:lang w:val="en-GB"/>
+        </w:rPr>
+        <w:t xml:space="preserve"> M and Z values, you can also change these through this dialog. </w:t>
+      </w:r>
+      <w:r>
+        <w:rPr>
+          <w:lang w:val="en-GB"/>
+        </w:rPr>
+        <w:t>If the object doesn’t already have M/Z values, you need to check the M/Z checkbox to be able to assign these values.</w:t>
+      </w:r>
+    </w:p>
+    <w:p>
+      <w:pPr>
+        <w:rPr>
+          <w:lang w:val="en-GB"/>
+        </w:rPr>
+      </w:pPr>
+      <w:r>
+        <w:rPr>
+          <w:lang w:val="en-GB"/>
+        </w:rPr>
+        <w:lastRenderedPageBreak/>
+        <w:t>If you want to change more nodes, you can use the two arrows at the top right to move to the next or previous node. When you do, you can see that the changes to the polyline or polygon are rendered in the map with a new dotted line style. In this way, you can see the changes as you make them.</w:t>
+      </w:r>
+    </w:p>
+    <w:p>
+      <w:pPr>
+        <w:rPr>
+          <w:lang w:val="en-GB"/>
+        </w:rPr>
+      </w:pPr>
+      <w:r>
+        <w:rPr>
+          <w:lang w:val="en-GB"/>
+        </w:rPr>
+        <w:t xml:space="preserve">You can also delete the current node by clicking the </w:t>
+      </w:r>
+      <w:r>
+        <w:rPr>
+          <w:b/>
+          <w:bCs/>
+          <w:i/>
+          <w:iCs/>
+          <w:lang w:val="en-GB"/>
+        </w:rPr>
+        <w:t>Delete</w:t>
+      </w:r>
+      <w:r>
+        <w:rPr>
+          <w:lang w:val="en-GB"/>
+        </w:rPr>
+        <w:t xml:space="preserve"> button on the dialog.</w:t>
+      </w:r>
+    </w:p>
+    <w:p>
+      <w:pPr>
+        <w:rPr>
+          <w:lang w:val="en-GB"/>
+        </w:rPr>
+      </w:pPr>
+      <w:r>
+        <w:rPr>
+          <w:lang w:val="en-GB"/>
+        </w:rPr>
         <w:t xml:space="preserve">You can also use the </w:t>
       </w:r>
       <w:r>
@@ -965,13 +1309,6 @@
           <w:lang w:val="en-GB"/>
         </w:rPr>
       </w:pPr>
-    </w:p>
-    <w:p>
-      <w:pPr>
-        <w:rPr>
-          <w:lang w:val="en-GB"/>
-        </w:rPr>
-      </w:pPr>
       <w:r>
         <w:rPr>
           <w:lang w:val="en-GB"/>
@@ -997,121 +1334,118 @@
     </w:p>
     <w:p>
       <w:pPr>
-        <w:rPr>
-          <w:rFonts w:ascii="Precisely Bold" w:eastAsiaTheme="majorEastAsia" w:hAnsi="Precisely Bold" w:cstheme="majorBidi"/>
-          <w:color w:val="2F5496" w:themeColor="accent1" w:themeShade="BF"/>
-          <w:sz w:val="32"/>
-          <w:szCs w:val="32"/>
-          <w:lang w:val="en-GB"/>
-        </w:rPr>
-      </w:pPr>
-      <w:r>
-        <w:rPr>
-          <w:lang w:val="en-GB"/>
-        </w:rPr>
-        <w:br w:type="page"/>
-      </w:r>
-    </w:p>
-    <w:p>
-      <w:pPr>
-        <w:pStyle w:val="Heading1"/>
-        <w:rPr>
-          <w:lang w:val="en-GB"/>
-        </w:rPr>
-      </w:pPr>
-      <w:r>
-        <w:rPr>
-          <w:lang w:val="en-GB"/>
-        </w:rPr>
-        <w:lastRenderedPageBreak/>
-        <w:t>Transform Features</w:t>
-      </w:r>
-    </w:p>
-    <w:p>
-      <w:r>
-        <w:t xml:space="preserve">From the </w:t>
-      </w:r>
-      <w:r>
-        <w:rPr>
-          <w:b/>
-          <w:bCs/>
-          <w:i/>
-          <w:iCs/>
-        </w:rPr>
-        <w:t xml:space="preserve">Transform </w:t>
-      </w:r>
-      <w:r>
-        <w:t xml:space="preserve">dropdown in the </w:t>
-      </w:r>
-      <w:r>
-        <w:rPr>
-          <w:b/>
-          <w:bCs/>
-          <w:i/>
-          <w:iCs/>
-        </w:rPr>
-        <w:t>Edit</w:t>
-      </w:r>
-      <w:r>
-        <w:t xml:space="preserve"> group on the </w:t>
-      </w:r>
-      <w:r>
-        <w:rPr>
-          <w:b/>
-          <w:bCs/>
-          <w:i/>
-          <w:iCs/>
+        <w:pStyle w:val="Heading2"/>
+      </w:pPr>
+      <w:r>
+        <w:t>Update ZM Values</w:t>
+      </w:r>
+    </w:p>
+    <w:p>
+      <w:pPr>
+        <w:rPr>
+          <w:lang w:val="en-GB"/>
+        </w:rPr>
+      </w:pPr>
+      <w:r>
+        <w:rPr>
+          <w:lang w:val="en-GB"/>
+        </w:rPr>
+        <w:t>Select the objects you want to update. Make sure you select the features from the editable layer.</w:t>
+      </w:r>
+    </w:p>
+    <w:p>
+      <w:pPr>
+        <w:rPr>
+          <w:lang w:val="en-GB"/>
+        </w:rPr>
+      </w:pPr>
+      <w:r>
+        <w:rPr>
+          <w:lang w:val="en-GB"/>
+        </w:rPr>
+        <w:t xml:space="preserve">Now click on </w:t>
+      </w:r>
+      <w:r>
+        <w:rPr>
+          <w:b/>
+          <w:bCs/>
+          <w:i/>
+          <w:iCs/>
+          <w:lang w:val="en-GB"/>
+        </w:rPr>
+        <w:t>Update ZM Values</w:t>
+      </w:r>
+      <w:r>
+        <w:rPr>
+          <w:lang w:val="en-GB"/>
+        </w:rPr>
+        <w:t xml:space="preserve"> in the </w:t>
+      </w:r>
+      <w:r>
+        <w:rPr>
+          <w:b/>
+          <w:bCs/>
+          <w:i/>
+          <w:iCs/>
+          <w:lang w:val="en-GB"/>
+        </w:rPr>
+        <w:t>Nodes</w:t>
+      </w:r>
+      <w:r>
+        <w:rPr>
+          <w:lang w:val="en-GB"/>
+        </w:rPr>
+        <w:t xml:space="preserve"> dropdown on the </w:t>
+      </w:r>
+      <w:r>
+        <w:rPr>
+          <w:b/>
+          <w:bCs/>
+          <w:i/>
+          <w:iCs/>
+          <w:lang w:val="en-GB"/>
         </w:rPr>
         <w:t>Spatial</w:t>
       </w:r>
       <w:r>
-        <w:t xml:space="preserve"> tab, you can find 4 features added by </w:t>
-      </w:r>
-      <w:proofErr w:type="spellStart"/>
-      <w:r>
-        <w:t>DrawTools</w:t>
-      </w:r>
-      <w:proofErr w:type="spellEnd"/>
-      <w:r>
-        <w:t>.</w:t>
-      </w:r>
-    </w:p>
-    <w:p>
-      <w:pPr>
-        <w:rPr>
-          <w:lang w:val="en-GB"/>
-        </w:rPr>
-      </w:pPr>
-      <w:r>
-        <w:rPr>
-          <w:b/>
-          <w:bCs/>
-          <w:i/>
-          <w:iCs/>
+        <w:rPr>
+          <w:lang w:val="en-GB"/>
+        </w:rPr>
+        <w:t xml:space="preserve"> tab.</w:t>
+      </w:r>
+    </w:p>
+    <w:p>
+      <w:pPr>
+        <w:rPr>
+          <w:lang w:val="en-GB"/>
+        </w:rPr>
+      </w:pPr>
+      <w:r>
+        <w:rPr>
           <w:noProof/>
           <w:lang w:val="en-GB"/>
         </w:rPr>
         <w:drawing>
-          <wp:anchor distT="0" distB="0" distL="114300" distR="114300" simplePos="0" relativeHeight="251659264" behindDoc="1" locked="0" layoutInCell="1" allowOverlap="1" wp14:anchorId="6822FD96" wp14:editId="5E2DBC0C">
+          <wp:anchor distT="0" distB="0" distL="114300" distR="114300" simplePos="0" relativeHeight="251680768" behindDoc="1" locked="0" layoutInCell="1" allowOverlap="1" wp14:anchorId="00971D7E" wp14:editId="2613F325">
             <wp:simplePos x="0" y="0"/>
             <wp:positionH relativeFrom="column">
-              <wp:posOffset>-1298</wp:posOffset>
+              <wp:posOffset>940</wp:posOffset>
             </wp:positionH>
             <wp:positionV relativeFrom="paragraph">
-              <wp:posOffset>578</wp:posOffset>
+              <wp:posOffset>-3581</wp:posOffset>
             </wp:positionV>
-            <wp:extent cx="806400" cy="2214000"/>
+            <wp:extent cx="3283200" cy="1684800"/>
             <wp:effectExtent l="0" t="0" r="0" b="0"/>
             <wp:wrapTight wrapText="bothSides">
               <wp:wrapPolygon edited="0">
                 <wp:start x="0" y="0"/>
-                <wp:lineTo x="0" y="21377"/>
-                <wp:lineTo x="20936" y="21377"/>
-                <wp:lineTo x="20936" y="0"/>
+                <wp:lineTo x="0" y="21250"/>
+                <wp:lineTo x="21433" y="21250"/>
+                <wp:lineTo x="21433" y="0"/>
                 <wp:lineTo x="0" y="0"/>
               </wp:wrapPolygon>
             </wp:wrapTight>
-            <wp:docPr id="5" name="Picture 5" descr="Polygon&#10;&#10;Description automatically generated"/>
+            <wp:docPr id="31" name="Picture 31" descr="A screenshot of a computer&#10;&#10;Description automatically generated"/>
             <wp:cNvGraphicFramePr>
               <a:graphicFrameLocks xmlns:a="http://schemas.openxmlformats.org/drawingml/2006/main" noChangeAspect="1"/>
             </wp:cNvGraphicFramePr>
@@ -1119,11 +1453,11 @@
               <a:graphicData uri="http://schemas.openxmlformats.org/drawingml/2006/picture">
                 <pic:pic xmlns:pic="http://schemas.openxmlformats.org/drawingml/2006/picture">
                   <pic:nvPicPr>
-                    <pic:cNvPr id="5" name="Picture 5" descr="Polygon&#10;&#10;Description automatically generated"/>
+                    <pic:cNvPr id="31" name="Picture 31" descr="A screenshot of a computer&#10;&#10;Description automatically generated"/>
                     <pic:cNvPicPr/>
                   </pic:nvPicPr>
                   <pic:blipFill>
-                    <a:blip r:embed="rId14">
+                    <a:blip r:embed="rId17">
                       <a:extLst>
                         <a:ext uri="{28A0092B-C50C-407E-A947-70E740481C1C}">
                           <a14:useLocalDpi xmlns:a14="http://schemas.microsoft.com/office/drawing/2010/main" val="0"/>
@@ -1137,7 +1471,7 @@
                   <pic:spPr>
                     <a:xfrm>
                       <a:off x="0" y="0"/>
-                      <a:ext cx="806400" cy="2214000"/>
+                      <a:ext cx="3283200" cy="1684800"/>
                     </a:xfrm>
                     <a:prstGeom prst="rect">
                       <a:avLst/>
@@ -1157,195 +1491,207 @@
       </w:r>
       <w:r>
         <w:rPr>
-          <w:b/>
-          <w:bCs/>
-          <w:i/>
-          <w:iCs/>
-          <w:lang w:val="en-GB"/>
-        </w:rPr>
-        <w:t>Add to Region</w:t>
-      </w:r>
-      <w:r>
-        <w:rPr>
-          <w:lang w:val="en-GB"/>
-        </w:rPr>
-        <w:t>: Allows you to add area to an existing selected polygon. Make sure that the layer is editable. Draw the area/polygon that you want to add to the existing polygon. The drawn polygon will be merged/combined with the existing polygon.</w:t>
-      </w:r>
-    </w:p>
-    <w:p>
-      <w:pPr>
-        <w:rPr>
-          <w:lang w:val="en-GB"/>
-        </w:rPr>
-      </w:pPr>
-      <w:r>
-        <w:rPr>
-          <w:b/>
-          <w:bCs/>
-          <w:i/>
-          <w:iCs/>
-          <w:lang w:val="en-GB"/>
-        </w:rPr>
-        <w:t>Remove from Region</w:t>
-      </w:r>
-      <w:r>
-        <w:rPr>
-          <w:lang w:val="en-GB"/>
-        </w:rPr>
-        <w:t>: Allows you to add area to an existing selected polygon. Make sure that the layer is editable. Draw the area/polygon that you want to remove from the existing polygon. The drawn polygon will be used to erase from the existing polygon. This could be holes you want to cut or areas you want to remove.</w:t>
-      </w:r>
-    </w:p>
-    <w:p>
-      <w:pPr>
-        <w:rPr>
-          <w:lang w:val="en-GB"/>
-        </w:rPr>
-      </w:pPr>
-      <w:r>
-        <w:rPr>
-          <w:b/>
-          <w:bCs/>
-          <w:i/>
-          <w:iCs/>
-          <w:lang w:val="en-GB"/>
-        </w:rPr>
-        <w:t>Combine Selected into New</w:t>
-      </w:r>
-      <w:r>
-        <w:rPr>
-          <w:lang w:val="en-GB"/>
-        </w:rPr>
-        <w:t>:</w:t>
-      </w:r>
-      <w:r>
-        <w:rPr>
-          <w:lang w:val="en-GB"/>
-        </w:rPr>
-        <w:t xml:space="preserve"> This allows you combine several selected objects and insert the new combined object into the editable layer. Note that the selected records will not be erased and that you can select from any layer, not just the editable layer.</w:t>
-      </w:r>
-    </w:p>
-    <w:p>
-      <w:pPr>
-        <w:rPr>
-          <w:lang w:val="en-GB"/>
-        </w:rPr>
-      </w:pPr>
-      <w:r>
-        <w:rPr>
-          <w:b/>
-          <w:bCs/>
-          <w:i/>
-          <w:iCs/>
-          <w:lang w:val="en-GB"/>
-        </w:rPr>
-        <w:t>Add Gaps</w:t>
-      </w:r>
-      <w:r>
-        <w:rPr>
-          <w:lang w:val="en-GB"/>
-        </w:rPr>
-        <w:t>:</w:t>
-      </w:r>
-      <w:r>
-        <w:rPr>
-          <w:lang w:val="en-GB"/>
-        </w:rPr>
-        <w:t xml:space="preserve"> Allows you to create small polygons where you click in the map. These polygons will only be created if there is a gap in the polygons in the editable layer where you clicked. The gab will be created as a new polygon in the editable layer.</w:t>
-      </w:r>
-    </w:p>
-    <w:p>
-      <w:pPr>
-        <w:pStyle w:val="Heading1"/>
-        <w:rPr>
-          <w:lang w:val="en-GB"/>
-        </w:rPr>
-      </w:pPr>
-      <w:r>
-        <w:rPr>
-          <w:lang w:val="en-GB"/>
-        </w:rPr>
-        <w:t>Insert Features</w:t>
-      </w:r>
-    </w:p>
-    <w:p>
-      <w:r>
-        <w:t xml:space="preserve">From the </w:t>
-      </w:r>
-      <w:r>
-        <w:rPr>
-          <w:b/>
-          <w:bCs/>
-          <w:i/>
-          <w:iCs/>
-        </w:rPr>
-        <w:t xml:space="preserve">Insert </w:t>
-      </w:r>
-      <w:r>
-        <w:t xml:space="preserve">dropdown in the </w:t>
-      </w:r>
-      <w:r>
-        <w:rPr>
-          <w:b/>
-          <w:bCs/>
-          <w:i/>
-          <w:iCs/>
-        </w:rPr>
-        <w:t>Create</w:t>
-      </w:r>
-      <w:r>
-        <w:t xml:space="preserve"> group on the </w:t>
-      </w:r>
-      <w:r>
-        <w:rPr>
-          <w:b/>
-          <w:bCs/>
-          <w:i/>
-          <w:iCs/>
-        </w:rPr>
-        <w:t>Spatial</w:t>
-      </w:r>
-      <w:r>
-        <w:t xml:space="preserve"> tab, you can find 2 features added by </w:t>
-      </w:r>
-      <w:proofErr w:type="spellStart"/>
-      <w:r>
-        <w:t>DrawTools</w:t>
-      </w:r>
-      <w:proofErr w:type="spellEnd"/>
-      <w:r>
-        <w:t>.</w:t>
-      </w:r>
-    </w:p>
-    <w:p>
-      <w:r>
-        <w:rPr>
-          <w:b/>
-          <w:bCs/>
-          <w:i/>
-          <w:iCs/>
+          <w:lang w:val="en-GB"/>
+        </w:rPr>
+        <w:t xml:space="preserve">In the </w:t>
+      </w:r>
+      <w:r>
+        <w:rPr>
+          <w:b/>
+          <w:bCs/>
+          <w:i/>
+          <w:iCs/>
+          <w:lang w:val="en-GB"/>
+        </w:rPr>
+        <w:t>Update ZM Values</w:t>
+      </w:r>
+      <w:r>
+        <w:rPr>
+          <w:lang w:val="en-GB"/>
+        </w:rPr>
+        <w:t xml:space="preserve"> dialog, you can now control which values you want to update and how you want to update these values.</w:t>
+      </w:r>
+    </w:p>
+    <w:p>
+      <w:pPr>
+        <w:rPr>
+          <w:lang w:val="en-GB"/>
+        </w:rPr>
+      </w:pPr>
+      <w:r>
+        <w:rPr>
+          <w:lang w:val="en-GB"/>
+        </w:rPr>
+        <w:t xml:space="preserve">First, check the </w:t>
+      </w:r>
+      <w:r>
+        <w:rPr>
+          <w:b/>
+          <w:bCs/>
+          <w:i/>
+          <w:iCs/>
+          <w:lang w:val="en-GB"/>
+        </w:rPr>
+        <w:t>Update Z Values</w:t>
+      </w:r>
+      <w:r>
+        <w:rPr>
+          <w:lang w:val="en-GB"/>
+        </w:rPr>
+        <w:t xml:space="preserve"> and/or </w:t>
+      </w:r>
+      <w:r>
+        <w:rPr>
+          <w:b/>
+          <w:bCs/>
+          <w:i/>
+          <w:iCs/>
+          <w:lang w:val="en-GB"/>
+        </w:rPr>
+        <w:t>Update M Values</w:t>
+      </w:r>
+      <w:r>
+        <w:rPr>
+          <w:lang w:val="en-GB"/>
+        </w:rPr>
+        <w:t xml:space="preserve"> option depending on which value you want to update. You can check one of them or both.</w:t>
+      </w:r>
+    </w:p>
+    <w:p>
+      <w:pPr>
+        <w:rPr>
+          <w:lang w:val="en-GB"/>
+        </w:rPr>
+      </w:pPr>
+      <w:r>
+        <w:rPr>
+          <w:lang w:val="en-GB"/>
+        </w:rPr>
+        <w:t xml:space="preserve">Now select if you want to update using a fixed value or using values in a column. If you check </w:t>
+      </w:r>
+      <w:r>
+        <w:rPr>
+          <w:b/>
+          <w:bCs/>
+          <w:i/>
+          <w:iCs/>
+          <w:lang w:val="en-GB"/>
+        </w:rPr>
+        <w:t>Value</w:t>
+      </w:r>
+      <w:r>
+        <w:rPr>
+          <w:lang w:val="en-GB"/>
+        </w:rPr>
+        <w:t xml:space="preserve">, make sure to enter the value to assign to the Z and/or M values on the nodes in the appropriate field. If you check </w:t>
+      </w:r>
+      <w:r>
+        <w:rPr>
+          <w:b/>
+          <w:bCs/>
+          <w:i/>
+          <w:iCs/>
+          <w:lang w:val="en-GB"/>
+        </w:rPr>
+        <w:t>Column</w:t>
+      </w:r>
+      <w:r>
+        <w:rPr>
+          <w:lang w:val="en-GB"/>
+        </w:rPr>
+        <w:t>, make sure you select the correct column holding the values to assign to the Z and/or M values on the nodes.</w:t>
+      </w:r>
+    </w:p>
+    <w:p>
+      <w:pPr>
+        <w:rPr>
+          <w:lang w:val="en-GB"/>
+        </w:rPr>
+      </w:pPr>
+      <w:r>
+        <w:rPr>
+          <w:lang w:val="en-GB"/>
+        </w:rPr>
+        <w:t>Finally, you can select if you want to set the Z and/or M values on the nodes to the specified value, if you want to add the specified value to the existing value on the nodes, or if you want to multiply the existing value on the nodes by the specified value.</w:t>
+      </w:r>
+    </w:p>
+    <w:p>
+      <w:pPr>
+        <w:rPr>
+          <w:lang w:val="en-GB"/>
+        </w:rPr>
+      </w:pPr>
+      <w:r>
+        <w:rPr>
+          <w:lang w:val="en-GB"/>
+        </w:rPr>
+        <w:t xml:space="preserve">Click </w:t>
+      </w:r>
+      <w:r>
+        <w:rPr>
+          <w:b/>
+          <w:bCs/>
+          <w:i/>
+          <w:iCs/>
+          <w:lang w:val="en-GB"/>
+        </w:rPr>
+        <w:t>OK</w:t>
+      </w:r>
+      <w:r>
+        <w:rPr>
+          <w:lang w:val="en-GB"/>
+        </w:rPr>
+        <w:t xml:space="preserve"> to update the M and/or Z values on the nodes.</w:t>
+      </w:r>
+    </w:p>
+    <w:p>
+      <w:pPr>
+        <w:pStyle w:val="Heading2"/>
+      </w:pPr>
+      <w:r>
+        <w:t>Update ZM Values</w:t>
+      </w:r>
+      <w:r>
+        <w:t xml:space="preserve"> using </w:t>
+      </w:r>
+      <w:proofErr w:type="gramStart"/>
+      <w:r>
+        <w:t>Nodes</w:t>
+      </w:r>
+      <w:proofErr w:type="gramEnd"/>
+    </w:p>
+    <w:p>
+      <w:pPr>
+        <w:rPr>
+          <w:lang w:val="en-GB"/>
+        </w:rPr>
+      </w:pPr>
+      <w:r>
+        <w:rPr>
           <w:noProof/>
+          <w:lang w:val="en-GB"/>
         </w:rPr>
         <w:drawing>
-          <wp:anchor distT="0" distB="0" distL="114300" distR="114300" simplePos="0" relativeHeight="251660288" behindDoc="1" locked="0" layoutInCell="1" allowOverlap="1" wp14:anchorId="1A1371BA" wp14:editId="1B9408E7">
+          <wp:anchor distT="0" distB="0" distL="114300" distR="114300" simplePos="0" relativeHeight="251681792" behindDoc="1" locked="0" layoutInCell="1" allowOverlap="1" wp14:anchorId="19835695" wp14:editId="5AA8F0CC">
             <wp:simplePos x="0" y="0"/>
-            <wp:positionH relativeFrom="column">
-              <wp:posOffset>-1905</wp:posOffset>
+            <wp:positionH relativeFrom="margin">
+              <wp:align>right</wp:align>
             </wp:positionH>
             <wp:positionV relativeFrom="paragraph">
-              <wp:posOffset>1270</wp:posOffset>
+              <wp:posOffset>472720</wp:posOffset>
             </wp:positionV>
-            <wp:extent cx="784225" cy="570865"/>
-            <wp:effectExtent l="0" t="0" r="0" b="635"/>
+            <wp:extent cx="2430000" cy="2178000"/>
+            <wp:effectExtent l="0" t="0" r="8890" b="0"/>
             <wp:wrapTight wrapText="bothSides">
               <wp:wrapPolygon edited="0">
                 <wp:start x="0" y="0"/>
-                <wp:lineTo x="0" y="20903"/>
-                <wp:lineTo x="20988" y="20903"/>
-                <wp:lineTo x="20988" y="0"/>
+                <wp:lineTo x="0" y="21354"/>
+                <wp:lineTo x="21510" y="21354"/>
+                <wp:lineTo x="21510" y="0"/>
                 <wp:lineTo x="0" y="0"/>
               </wp:wrapPolygon>
             </wp:wrapTight>
-            <wp:docPr id="6" name="Picture 6"/>
+            <wp:docPr id="32" name="Picture 32" descr="A screenshot of a computer&#10;&#10;Description automatically generated"/>
             <wp:cNvGraphicFramePr>
               <a:graphicFrameLocks xmlns:a="http://schemas.openxmlformats.org/drawingml/2006/main" noChangeAspect="1"/>
             </wp:cNvGraphicFramePr>
@@ -1353,11 +1699,11 @@
               <a:graphicData uri="http://schemas.openxmlformats.org/drawingml/2006/picture">
                 <pic:pic xmlns:pic="http://schemas.openxmlformats.org/drawingml/2006/picture">
                   <pic:nvPicPr>
-                    <pic:cNvPr id="6" name="Picture 6"/>
+                    <pic:cNvPr id="32" name="Picture 32" descr="A screenshot of a computer&#10;&#10;Description automatically generated"/>
                     <pic:cNvPicPr/>
                   </pic:nvPicPr>
                   <pic:blipFill>
-                    <a:blip r:embed="rId15">
+                    <a:blip r:embed="rId18">
                       <a:extLst>
                         <a:ext uri="{28A0092B-C50C-407E-A947-70E740481C1C}">
                           <a14:useLocalDpi xmlns:a14="http://schemas.microsoft.com/office/drawing/2010/main" val="0"/>
@@ -1371,7 +1717,7 @@
                   <pic:spPr>
                     <a:xfrm>
                       <a:off x="0" y="0"/>
-                      <a:ext cx="784225" cy="570865"/>
+                      <a:ext cx="2430000" cy="2178000"/>
                     </a:xfrm>
                     <a:prstGeom prst="rect">
                       <a:avLst/>
@@ -1391,29 +1737,647 @@
       </w:r>
       <w:r>
         <w:rPr>
-          <w:b/>
-          <w:bCs/>
-          <w:i/>
-          <w:iCs/>
-        </w:rPr>
-        <w:t>Arrow</w:t>
-      </w:r>
-      <w:r>
-        <w:t>: Allows you to draw an arrow in the editable layer based on the polygon you draw with the tool. See more below.</w:t>
-      </w:r>
-    </w:p>
-    <w:p>
-      <w:r>
-        <w:rPr>
-          <w:b/>
-          <w:bCs/>
-          <w:i/>
-          <w:iCs/>
-        </w:rPr>
-        <w:t>Isosceles Trapezoid</w:t>
-      </w:r>
-      <w:r>
-        <w:t>: Allows you to draw an isosceles trapezoid in the editable layer using the line created with the tool. See more below.</w:t>
+          <w:lang w:val="en-GB"/>
+        </w:rPr>
+        <w:t xml:space="preserve">For this to work, you will need </w:t>
+      </w:r>
+      <w:r>
+        <w:rPr>
+          <w:lang w:val="en-GB"/>
+        </w:rPr>
+        <w:t xml:space="preserve">an editable layer. There should also be </w:t>
+      </w:r>
+      <w:r>
+        <w:rPr>
+          <w:lang w:val="en-GB"/>
+        </w:rPr>
+        <w:t>a table with the postfix of “_Nodes”</w:t>
+      </w:r>
+      <w:r>
+        <w:rPr>
+          <w:lang w:val="en-GB"/>
+        </w:rPr>
+        <w:t xml:space="preserve"> open</w:t>
+      </w:r>
+      <w:r>
+        <w:rPr>
+          <w:lang w:val="en-GB"/>
+        </w:rPr>
+        <w:t>. I</w:t>
+      </w:r>
+      <w:r>
+        <w:rPr>
+          <w:lang w:val="en-GB"/>
+        </w:rPr>
+        <w:t xml:space="preserve">f your editable layer is called Buildings, the table </w:t>
+      </w:r>
+      <w:proofErr w:type="spellStart"/>
+      <w:r>
+        <w:rPr>
+          <w:lang w:val="en-GB"/>
+        </w:rPr>
+        <w:t>Buildings_Nodes</w:t>
+      </w:r>
+      <w:proofErr w:type="spellEnd"/>
+      <w:r>
+        <w:rPr>
+          <w:lang w:val="en-GB"/>
+        </w:rPr>
+        <w:t xml:space="preserve"> also needs to be open.</w:t>
+      </w:r>
+    </w:p>
+    <w:p>
+      <w:pPr>
+        <w:rPr>
+          <w:lang w:val="en-GB"/>
+        </w:rPr>
+      </w:pPr>
+      <w:r>
+        <w:rPr>
+          <w:lang w:val="en-GB"/>
+        </w:rPr>
+        <w:t>It is recommended to use Extract Nodes to create the Nodes table, but it’s not required. You can create this table in other ways too.</w:t>
+      </w:r>
+    </w:p>
+    <w:p>
+      <w:pPr>
+        <w:rPr>
+          <w:lang w:val="en-GB"/>
+        </w:rPr>
+      </w:pPr>
+      <w:r>
+        <w:rPr>
+          <w:lang w:val="en-GB"/>
+        </w:rPr>
+        <w:t xml:space="preserve">Click on </w:t>
+      </w:r>
+      <w:r>
+        <w:rPr>
+          <w:b/>
+          <w:bCs/>
+          <w:i/>
+          <w:iCs/>
+          <w:lang w:val="en-GB"/>
+        </w:rPr>
+        <w:t>Update ZM Value using Nodes</w:t>
+      </w:r>
+      <w:r>
+        <w:rPr>
+          <w:lang w:val="en-GB"/>
+        </w:rPr>
+        <w:t xml:space="preserve"> in the </w:t>
+      </w:r>
+      <w:r>
+        <w:rPr>
+          <w:b/>
+          <w:bCs/>
+          <w:i/>
+          <w:iCs/>
+          <w:lang w:val="en-GB"/>
+        </w:rPr>
+        <w:t>Nodes</w:t>
+      </w:r>
+      <w:r>
+        <w:rPr>
+          <w:lang w:val="en-GB"/>
+        </w:rPr>
+        <w:t xml:space="preserve"> dropdown on the </w:t>
+      </w:r>
+      <w:r>
+        <w:rPr>
+          <w:b/>
+          <w:bCs/>
+          <w:i/>
+          <w:iCs/>
+          <w:lang w:val="en-GB"/>
+        </w:rPr>
+        <w:t>Spatial</w:t>
+      </w:r>
+      <w:r>
+        <w:rPr>
+          <w:lang w:val="en-GB"/>
+        </w:rPr>
+        <w:t xml:space="preserve"> tab.</w:t>
+      </w:r>
+    </w:p>
+    <w:p>
+      <w:pPr>
+        <w:rPr>
+          <w:lang w:val="en-GB"/>
+        </w:rPr>
+      </w:pPr>
+      <w:r>
+        <w:rPr>
+          <w:lang w:val="en-GB"/>
+        </w:rPr>
+        <w:t xml:space="preserve">In the dialog </w:t>
+      </w:r>
+      <w:r>
+        <w:rPr>
+          <w:b/>
+          <w:bCs/>
+          <w:i/>
+          <w:iCs/>
+          <w:lang w:val="en-GB"/>
+        </w:rPr>
+        <w:t>Update MZ Values using Nodes</w:t>
+      </w:r>
+      <w:r>
+        <w:rPr>
+          <w:lang w:val="en-GB"/>
+        </w:rPr>
+        <w:t>, you must now specify how to update the nodes in the editable layer.</w:t>
+      </w:r>
+    </w:p>
+    <w:p>
+      <w:pPr>
+        <w:rPr>
+          <w:lang w:val="en-GB"/>
+        </w:rPr>
+      </w:pPr>
+      <w:r>
+        <w:rPr>
+          <w:lang w:val="en-GB"/>
+        </w:rPr>
+        <w:t xml:space="preserve">Select </w:t>
+      </w:r>
+      <w:r>
+        <w:rPr>
+          <w:b/>
+          <w:bCs/>
+          <w:i/>
+          <w:iCs/>
+          <w:lang w:val="en-GB"/>
+        </w:rPr>
+        <w:t>Use M and Z Values from Point Objects</w:t>
+      </w:r>
+      <w:r>
+        <w:rPr>
+          <w:lang w:val="en-GB"/>
+        </w:rPr>
+        <w:t xml:space="preserve"> to use the M and Z values on the spatial point objects in the Nodes table.</w:t>
+      </w:r>
+    </w:p>
+    <w:p>
+      <w:pPr>
+        <w:rPr>
+          <w:lang w:val="en-GB"/>
+        </w:rPr>
+      </w:pPr>
+      <w:r>
+        <w:rPr>
+          <w:lang w:val="en-GB"/>
+        </w:rPr>
+        <w:lastRenderedPageBreak/>
+        <w:t xml:space="preserve">Alternatively, you can select </w:t>
+      </w:r>
+      <w:r>
+        <w:rPr>
+          <w:b/>
+          <w:bCs/>
+          <w:i/>
+          <w:iCs/>
+          <w:lang w:val="en-GB"/>
+        </w:rPr>
+        <w:t>Use M and Z Values from Column</w:t>
+      </w:r>
+      <w:r>
+        <w:rPr>
+          <w:lang w:val="en-GB"/>
+        </w:rPr>
+        <w:t xml:space="preserve"> to read the values from columns in the Nodes table. Note that the second method also allows you to select if you want to update the Z value, the M value or both. For each, you will have to pick the column to read the value from.</w:t>
+      </w:r>
+    </w:p>
+    <w:p>
+      <w:pPr>
+        <w:rPr>
+          <w:lang w:val="en-GB"/>
+        </w:rPr>
+      </w:pPr>
+      <w:r>
+        <w:rPr>
+          <w:lang w:val="en-GB"/>
+        </w:rPr>
+        <w:t xml:space="preserve">Click </w:t>
+      </w:r>
+      <w:r>
+        <w:rPr>
+          <w:b/>
+          <w:bCs/>
+          <w:i/>
+          <w:iCs/>
+          <w:lang w:val="en-GB"/>
+        </w:rPr>
+        <w:t>OK</w:t>
+      </w:r>
+      <w:r>
+        <w:rPr>
+          <w:lang w:val="en-GB"/>
+        </w:rPr>
+        <w:t xml:space="preserve"> to update the nodes on the objects in the editable layer.</w:t>
+      </w:r>
+    </w:p>
+    <w:p>
+      <w:pPr>
+        <w:rPr>
+          <w:lang w:val="en-GB"/>
+        </w:rPr>
+      </w:pPr>
+      <w:r>
+        <w:rPr>
+          <w:lang w:val="en-GB"/>
+        </w:rPr>
+        <w:t>Note that it is the Nodes table that controls which records in the editable layer gets updated.</w:t>
+      </w:r>
+    </w:p>
+    <w:p>
+      <w:pPr>
+        <w:rPr>
+          <w:lang w:val="en-GB"/>
+        </w:rPr>
+      </w:pPr>
+      <w:r>
+        <w:rPr>
+          <w:lang w:val="en-GB"/>
+        </w:rPr>
+        <w:t>The Nodes table must contain these columns:</w:t>
+      </w:r>
+    </w:p>
+    <w:p>
+      <w:pPr>
+        <w:pStyle w:val="ListParagraph"/>
+        <w:numPr>
+          <w:ilvl w:val="0"/>
+          <w:numId w:val="10"/>
+        </w:numPr>
+        <w:rPr>
+          <w:lang w:val="en-GB"/>
+        </w:rPr>
+      </w:pPr>
+      <w:r>
+        <w:rPr>
+          <w:lang w:val="en-GB"/>
+        </w:rPr>
+        <w:t xml:space="preserve">OBJECT_ID: Refers to the </w:t>
+      </w:r>
+      <w:proofErr w:type="spellStart"/>
+      <w:r>
+        <w:rPr>
+          <w:lang w:val="en-GB"/>
+        </w:rPr>
+        <w:t>RowID</w:t>
+      </w:r>
+      <w:proofErr w:type="spellEnd"/>
+      <w:r>
+        <w:rPr>
+          <w:lang w:val="en-GB"/>
+        </w:rPr>
+        <w:t xml:space="preserve"> in the editable layer.</w:t>
+      </w:r>
+    </w:p>
+    <w:p>
+      <w:pPr>
+        <w:pStyle w:val="ListParagraph"/>
+        <w:numPr>
+          <w:ilvl w:val="0"/>
+          <w:numId w:val="10"/>
+        </w:numPr>
+        <w:rPr>
+          <w:lang w:val="en-GB"/>
+        </w:rPr>
+      </w:pPr>
+      <w:r>
+        <w:rPr>
+          <w:lang w:val="en-GB"/>
+        </w:rPr>
+        <w:t>SEGMENT_ID: refers to the segment for the specific object.</w:t>
+      </w:r>
+    </w:p>
+    <w:p>
+      <w:pPr>
+        <w:pStyle w:val="ListParagraph"/>
+        <w:numPr>
+          <w:ilvl w:val="0"/>
+          <w:numId w:val="10"/>
+        </w:numPr>
+        <w:rPr>
+          <w:lang w:val="en-GB"/>
+        </w:rPr>
+      </w:pPr>
+      <w:r>
+        <w:rPr>
+          <w:lang w:val="en-GB"/>
+        </w:rPr>
+        <w:t>NODE_ID: Refers to the node on the specific segment for the specific object.</w:t>
+      </w:r>
+    </w:p>
+    <w:p>
+      <w:pPr>
+        <w:rPr>
+          <w:lang w:val="en-GB"/>
+        </w:rPr>
+      </w:pPr>
+      <w:r>
+        <w:rPr>
+          <w:lang w:val="en-GB"/>
+        </w:rPr>
+        <w:t>The value in these columns control which object, which segment, and which node will get updated.</w:t>
+      </w:r>
+    </w:p>
+    <w:p>
+      <w:pPr>
+        <w:rPr>
+          <w:lang w:val="en-GB"/>
+        </w:rPr>
+      </w:pPr>
+      <w:r>
+        <w:rPr>
+          <w:lang w:val="en-GB"/>
+        </w:rPr>
+        <w:t xml:space="preserve">This feature can be used to update the Z values on your polylines and polygons with for example the elevation from a digital elevation model. First, you extract the nodes using the </w:t>
+      </w:r>
+      <w:r>
+        <w:rPr>
+          <w:b/>
+          <w:bCs/>
+          <w:i/>
+          <w:iCs/>
+          <w:lang w:val="en-GB"/>
+        </w:rPr>
+        <w:t>Extract Nodes</w:t>
+      </w:r>
+      <w:r>
+        <w:rPr>
+          <w:lang w:val="en-GB"/>
+        </w:rPr>
+        <w:t xml:space="preserve"> feature of </w:t>
+      </w:r>
+      <w:proofErr w:type="spellStart"/>
+      <w:r>
+        <w:rPr>
+          <w:lang w:val="en-GB"/>
+        </w:rPr>
+        <w:t>DrawTools</w:t>
+      </w:r>
+      <w:proofErr w:type="spellEnd"/>
+      <w:r>
+        <w:rPr>
+          <w:lang w:val="en-GB"/>
+        </w:rPr>
+        <w:t xml:space="preserve">. Now you can use </w:t>
+      </w:r>
+      <w:r>
+        <w:rPr>
+          <w:b/>
+          <w:bCs/>
+          <w:i/>
+          <w:iCs/>
+          <w:lang w:val="en-GB"/>
+        </w:rPr>
+        <w:t>Point Inspection</w:t>
+      </w:r>
+      <w:r>
+        <w:rPr>
+          <w:lang w:val="en-GB"/>
+        </w:rPr>
+        <w:t xml:space="preserve"> in the </w:t>
+      </w:r>
+      <w:r>
+        <w:rPr>
+          <w:b/>
+          <w:bCs/>
+          <w:i/>
+          <w:iCs/>
+          <w:lang w:val="en-GB"/>
+        </w:rPr>
+        <w:t>Raster Processing</w:t>
+      </w:r>
+      <w:r>
+        <w:rPr>
+          <w:lang w:val="en-GB"/>
+        </w:rPr>
+        <w:t xml:space="preserve"> gallery to update these node points with the elevation from your elevation model. Finally, you can use </w:t>
+      </w:r>
+      <w:r>
+        <w:rPr>
+          <w:b/>
+          <w:bCs/>
+          <w:i/>
+          <w:iCs/>
+          <w:lang w:val="en-GB"/>
+        </w:rPr>
+        <w:t>Update ZM Values using Nodes</w:t>
+      </w:r>
+      <w:r>
+        <w:rPr>
+          <w:lang w:val="en-GB"/>
+        </w:rPr>
+        <w:t xml:space="preserve"> to assign the value from the elevation model back to the original polyline or polygon.</w:t>
+      </w:r>
+    </w:p>
+    <w:p>
+      <w:pPr>
+        <w:pStyle w:val="Heading1"/>
+        <w:rPr>
+          <w:lang w:val="en-GB"/>
+        </w:rPr>
+      </w:pPr>
+      <w:r>
+        <w:rPr>
+          <w:lang w:val="en-GB"/>
+        </w:rPr>
+        <w:t>Transform Features</w:t>
+      </w:r>
+    </w:p>
+    <w:p>
+      <w:r>
+        <w:t xml:space="preserve">From the </w:t>
+      </w:r>
+      <w:r>
+        <w:rPr>
+          <w:b/>
+          <w:bCs/>
+          <w:i/>
+          <w:iCs/>
+        </w:rPr>
+        <w:t xml:space="preserve">Transform </w:t>
+      </w:r>
+      <w:r>
+        <w:t xml:space="preserve">dropdown in the </w:t>
+      </w:r>
+      <w:r>
+        <w:rPr>
+          <w:b/>
+          <w:bCs/>
+          <w:i/>
+          <w:iCs/>
+        </w:rPr>
+        <w:t>Edit</w:t>
+      </w:r>
+      <w:r>
+        <w:t xml:space="preserve"> group on the </w:t>
+      </w:r>
+      <w:r>
+        <w:rPr>
+          <w:b/>
+          <w:bCs/>
+          <w:i/>
+          <w:iCs/>
+        </w:rPr>
+        <w:t>Spatial</w:t>
+      </w:r>
+      <w:r>
+        <w:t xml:space="preserve"> tab, you can find 4 features added by </w:t>
+      </w:r>
+      <w:proofErr w:type="spellStart"/>
+      <w:r>
+        <w:t>DrawTools</w:t>
+      </w:r>
+      <w:proofErr w:type="spellEnd"/>
+      <w:r>
+        <w:t>.</w:t>
+      </w:r>
+    </w:p>
+    <w:p>
+      <w:pPr>
+        <w:rPr>
+          <w:lang w:val="en-GB"/>
+        </w:rPr>
+      </w:pPr>
+      <w:r>
+        <w:rPr>
+          <w:b/>
+          <w:bCs/>
+          <w:i/>
+          <w:iCs/>
+          <w:noProof/>
+          <w:lang w:val="en-GB"/>
+        </w:rPr>
+        <w:drawing>
+          <wp:anchor distT="0" distB="0" distL="114300" distR="114300" simplePos="0" relativeHeight="251672576" behindDoc="1" locked="0" layoutInCell="1" allowOverlap="1" wp14:anchorId="5A8E4CB6" wp14:editId="7F163E95">
+            <wp:simplePos x="0" y="0"/>
+            <wp:positionH relativeFrom="column">
+              <wp:posOffset>940</wp:posOffset>
+            </wp:positionH>
+            <wp:positionV relativeFrom="paragraph">
+              <wp:posOffset>-2311</wp:posOffset>
+            </wp:positionV>
+            <wp:extent cx="586800" cy="1609200"/>
+            <wp:effectExtent l="0" t="0" r="3810" b="0"/>
+            <wp:wrapTight wrapText="bothSides">
+              <wp:wrapPolygon edited="0">
+                <wp:start x="0" y="0"/>
+                <wp:lineTo x="0" y="21225"/>
+                <wp:lineTo x="21039" y="21225"/>
+                <wp:lineTo x="21039" y="0"/>
+                <wp:lineTo x="0" y="0"/>
+              </wp:wrapPolygon>
+            </wp:wrapTight>
+            <wp:docPr id="22" name="Picture 22" descr="A white sign with a house and a red arrow&#10;&#10;Description automatically generated"/>
+            <wp:cNvGraphicFramePr>
+              <a:graphicFrameLocks xmlns:a="http://schemas.openxmlformats.org/drawingml/2006/main" noChangeAspect="1"/>
+            </wp:cNvGraphicFramePr>
+            <a:graphic xmlns:a="http://schemas.openxmlformats.org/drawingml/2006/main">
+              <a:graphicData uri="http://schemas.openxmlformats.org/drawingml/2006/picture">
+                <pic:pic xmlns:pic="http://schemas.openxmlformats.org/drawingml/2006/picture">
+                  <pic:nvPicPr>
+                    <pic:cNvPr id="22" name="Picture 22" descr="A white sign with a house and a red arrow&#10;&#10;Description automatically generated"/>
+                    <pic:cNvPicPr/>
+                  </pic:nvPicPr>
+                  <pic:blipFill>
+                    <a:blip r:embed="rId19">
+                      <a:extLst>
+                        <a:ext uri="{28A0092B-C50C-407E-A947-70E740481C1C}">
+                          <a14:useLocalDpi xmlns:a14="http://schemas.microsoft.com/office/drawing/2010/main" val="0"/>
+                        </a:ext>
+                      </a:extLst>
+                    </a:blip>
+                    <a:stretch>
+                      <a:fillRect/>
+                    </a:stretch>
+                  </pic:blipFill>
+                  <pic:spPr>
+                    <a:xfrm>
+                      <a:off x="0" y="0"/>
+                      <a:ext cx="586800" cy="1609200"/>
+                    </a:xfrm>
+                    <a:prstGeom prst="rect">
+                      <a:avLst/>
+                    </a:prstGeom>
+                  </pic:spPr>
+                </pic:pic>
+              </a:graphicData>
+            </a:graphic>
+            <wp14:sizeRelH relativeFrom="margin">
+              <wp14:pctWidth>0</wp14:pctWidth>
+            </wp14:sizeRelH>
+            <wp14:sizeRelV relativeFrom="margin">
+              <wp14:pctHeight>0</wp14:pctHeight>
+            </wp14:sizeRelV>
+          </wp:anchor>
+        </w:drawing>
+      </w:r>
+      <w:r>
+        <w:rPr>
+          <w:b/>
+          <w:bCs/>
+          <w:i/>
+          <w:iCs/>
+          <w:lang w:val="en-GB"/>
+        </w:rPr>
+        <w:t>Add to Region</w:t>
+      </w:r>
+      <w:r>
+        <w:rPr>
+          <w:lang w:val="en-GB"/>
+        </w:rPr>
+        <w:t>: Allows you to add area to an existing selected polygon. Make sure that the layer is editable. Draw the area/polygon that you want to add to the existing polygon. The drawn polygon will be merged/combined with the existing polygon.</w:t>
+      </w:r>
+    </w:p>
+    <w:p>
+      <w:pPr>
+        <w:rPr>
+          <w:lang w:val="en-GB"/>
+        </w:rPr>
+      </w:pPr>
+      <w:r>
+        <w:rPr>
+          <w:b/>
+          <w:bCs/>
+          <w:i/>
+          <w:iCs/>
+          <w:lang w:val="en-GB"/>
+        </w:rPr>
+        <w:t>Remove from Region</w:t>
+      </w:r>
+      <w:r>
+        <w:rPr>
+          <w:lang w:val="en-GB"/>
+        </w:rPr>
+        <w:t>: Allows you to add area to an existing selected polygon. Make sure that the layer is editable. Draw the area/polygon that you want to remove from the existing polygon. The drawn polygon will be used to erase from the existing polygon. This could be holes you want to cut or areas you want to remove.</w:t>
+      </w:r>
+    </w:p>
+    <w:p>
+      <w:pPr>
+        <w:rPr>
+          <w:lang w:val="en-GB"/>
+        </w:rPr>
+      </w:pPr>
+      <w:r>
+        <w:rPr>
+          <w:b/>
+          <w:bCs/>
+          <w:i/>
+          <w:iCs/>
+          <w:lang w:val="en-GB"/>
+        </w:rPr>
+        <w:t>Offset in XYZ</w:t>
+      </w:r>
+      <w:r>
+        <w:rPr>
+          <w:lang w:val="en-GB"/>
+        </w:rPr>
+        <w:t>: Allows you to offset selected object(s) from the editable layer in Y, X and Z. You can also create copies of the selected object(s) and for each copy offset it the given value in X, Y and Z.</w:t>
       </w:r>
     </w:p>
     <w:p>
@@ -1421,107 +2385,646 @@
         <w:pStyle w:val="Heading2"/>
       </w:pPr>
       <w:r>
-        <w:t>Arrow</w:t>
-      </w:r>
-    </w:p>
-    <w:p>
-      <w:pPr>
-        <w:rPr>
-          <w:lang w:val="en-GB"/>
-        </w:rPr>
-      </w:pPr>
-      <w:r>
-        <w:rPr>
-          <w:lang w:val="en-GB"/>
-        </w:rPr>
-        <w:t xml:space="preserve">Make sure you have an editable layer in your map, then select the </w:t>
-      </w:r>
-      <w:r>
-        <w:rPr>
-          <w:b/>
-          <w:bCs/>
-          <w:i/>
-          <w:iCs/>
-          <w:lang w:val="en-GB"/>
-        </w:rPr>
-        <w:t>Arrow</w:t>
-      </w:r>
-      <w:r>
-        <w:rPr>
-          <w:lang w:val="en-GB"/>
-        </w:rPr>
-        <w:t xml:space="preserve"> tool from the </w:t>
-      </w:r>
-      <w:r>
-        <w:rPr>
-          <w:b/>
-          <w:bCs/>
-          <w:i/>
-          <w:iCs/>
-          <w:lang w:val="en-GB"/>
-        </w:rPr>
-        <w:t>Insert</w:t>
-      </w:r>
-      <w:r>
-        <w:rPr>
-          <w:lang w:val="en-GB"/>
-        </w:rPr>
-        <w:t xml:space="preserve"> dropdown on the </w:t>
-      </w:r>
-      <w:r>
-        <w:rPr>
-          <w:b/>
-          <w:bCs/>
-          <w:i/>
-          <w:iCs/>
-          <w:lang w:val="en-GB"/>
-        </w:rPr>
-        <w:t>Spatial</w:t>
-      </w:r>
-      <w:r>
-        <w:rPr>
-          <w:lang w:val="en-GB"/>
-        </w:rPr>
-        <w:t xml:space="preserve"> tab.</w:t>
-      </w:r>
-    </w:p>
-    <w:p>
-      <w:pPr>
-        <w:rPr>
-          <w:lang w:val="en-GB"/>
-        </w:rPr>
-      </w:pPr>
-      <w:r>
-        <w:rPr>
-          <w:lang w:val="en-GB"/>
-        </w:rPr>
-        <w:t xml:space="preserve">This tool has a polyline draw mode which means you can draw a line with multiple nodes. Double-click to end the arrow and the </w:t>
-      </w:r>
-      <w:r>
-        <w:rPr>
-          <w:b/>
-          <w:bCs/>
-          <w:i/>
-          <w:iCs/>
-          <w:lang w:val="en-GB"/>
-        </w:rPr>
-        <w:t>Arrow</w:t>
-      </w:r>
-      <w:r>
-        <w:rPr>
-          <w:lang w:val="en-GB"/>
-        </w:rPr>
-        <w:t xml:space="preserve"> dialog will pop up.</w:t>
-      </w:r>
-    </w:p>
-    <w:p>
+        <w:t>Offset in XYZ</w:t>
+      </w:r>
+    </w:p>
+    <w:p>
+      <w:pPr>
+        <w:rPr>
+          <w:lang w:val="en-GB"/>
+        </w:rPr>
+      </w:pPr>
+      <w:r>
+        <w:rPr>
+          <w:lang w:val="en-GB"/>
+        </w:rPr>
+        <w:t>First, select the objects(s) that you want to offset in X, Y and/or Z. Make sure you select the object(s) from the editable layer.</w:t>
+      </w:r>
+    </w:p>
+    <w:p>
+      <w:pPr>
+        <w:rPr>
+          <w:lang w:val="en-GB"/>
+        </w:rPr>
+      </w:pPr>
+      <w:r>
+        <w:rPr>
+          <w:lang w:val="en-GB"/>
+        </w:rPr>
+        <w:t xml:space="preserve">Now use the </w:t>
+      </w:r>
+      <w:r>
+        <w:rPr>
+          <w:b/>
+          <w:bCs/>
+          <w:i/>
+          <w:iCs/>
+          <w:lang w:val="en-GB"/>
+        </w:rPr>
+        <w:t>Offset XYZ tool</w:t>
+      </w:r>
+      <w:r>
+        <w:rPr>
+          <w:lang w:val="en-GB"/>
+        </w:rPr>
+        <w:t xml:space="preserve"> to draw a line indicati</w:t>
+      </w:r>
+      <w:r>
+        <w:rPr>
+          <w:lang w:val="en-GB"/>
+        </w:rPr>
+        <w:t>ng</w:t>
+      </w:r>
+      <w:r>
+        <w:rPr>
+          <w:lang w:val="en-GB"/>
+        </w:rPr>
+        <w:t xml:space="preserve"> the distance in X and Y that you want to move the objects. The dialog will afterward allow you to change these values if needed.</w:t>
+      </w:r>
+    </w:p>
+    <w:p>
+      <w:pPr>
+        <w:rPr>
+          <w:lang w:val="en-GB"/>
+        </w:rPr>
+      </w:pPr>
+      <w:r>
+        <w:rPr>
+          <w:lang w:val="en-GB"/>
+        </w:rPr>
+        <w:t xml:space="preserve">When you have drawn the line, the </w:t>
+      </w:r>
+      <w:r>
+        <w:rPr>
+          <w:b/>
+          <w:bCs/>
+          <w:i/>
+          <w:iCs/>
+          <w:lang w:val="en-GB"/>
+        </w:rPr>
+        <w:t>Offset XYZ</w:t>
+      </w:r>
+      <w:r>
+        <w:rPr>
+          <w:lang w:val="en-GB"/>
+        </w:rPr>
+        <w:t xml:space="preserve"> dialog will appear.</w:t>
+      </w:r>
+    </w:p>
+    <w:p>
+      <w:pPr>
+        <w:rPr>
+          <w:lang w:val="en-GB"/>
+        </w:rPr>
+      </w:pPr>
       <w:r>
         <w:rPr>
           <w:noProof/>
+          <w:lang w:val="en-GB"/>
         </w:rPr>
         <w:lastRenderedPageBreak/>
         <w:drawing>
-          <wp:anchor distT="0" distB="0" distL="114300" distR="114300" simplePos="0" relativeHeight="251661312" behindDoc="1" locked="0" layoutInCell="1" allowOverlap="1" wp14:anchorId="594E9F0B" wp14:editId="19265904">
+          <wp:anchor distT="0" distB="0" distL="114300" distR="114300" simplePos="0" relativeHeight="251673600" behindDoc="1" locked="0" layoutInCell="1" allowOverlap="1" wp14:anchorId="6A2A5B66" wp14:editId="1E91EC2A">
+            <wp:simplePos x="0" y="0"/>
+            <wp:positionH relativeFrom="column">
+              <wp:posOffset>940</wp:posOffset>
+            </wp:positionH>
+            <wp:positionV relativeFrom="paragraph">
+              <wp:posOffset>3632</wp:posOffset>
+            </wp:positionV>
+            <wp:extent cx="2660400" cy="1785600"/>
+            <wp:effectExtent l="0" t="0" r="6985" b="5715"/>
+            <wp:wrapTight wrapText="bothSides">
+              <wp:wrapPolygon edited="0">
+                <wp:start x="0" y="0"/>
+                <wp:lineTo x="0" y="21439"/>
+                <wp:lineTo x="21502" y="21439"/>
+                <wp:lineTo x="21502" y="0"/>
+                <wp:lineTo x="0" y="0"/>
+              </wp:wrapPolygon>
+            </wp:wrapTight>
+            <wp:docPr id="23" name="Picture 23" descr="A screenshot of a computer&#10;&#10;Description automatically generated"/>
+            <wp:cNvGraphicFramePr>
+              <a:graphicFrameLocks xmlns:a="http://schemas.openxmlformats.org/drawingml/2006/main" noChangeAspect="1"/>
+            </wp:cNvGraphicFramePr>
+            <a:graphic xmlns:a="http://schemas.openxmlformats.org/drawingml/2006/main">
+              <a:graphicData uri="http://schemas.openxmlformats.org/drawingml/2006/picture">
+                <pic:pic xmlns:pic="http://schemas.openxmlformats.org/drawingml/2006/picture">
+                  <pic:nvPicPr>
+                    <pic:cNvPr id="23" name="Picture 23" descr="A screenshot of a computer&#10;&#10;Description automatically generated"/>
+                    <pic:cNvPicPr/>
+                  </pic:nvPicPr>
+                  <pic:blipFill>
+                    <a:blip r:embed="rId20">
+                      <a:extLst>
+                        <a:ext uri="{28A0092B-C50C-407E-A947-70E740481C1C}">
+                          <a14:useLocalDpi xmlns:a14="http://schemas.microsoft.com/office/drawing/2010/main" val="0"/>
+                        </a:ext>
+                      </a:extLst>
+                    </a:blip>
+                    <a:stretch>
+                      <a:fillRect/>
+                    </a:stretch>
+                  </pic:blipFill>
+                  <pic:spPr>
+                    <a:xfrm>
+                      <a:off x="0" y="0"/>
+                      <a:ext cx="2660400" cy="1785600"/>
+                    </a:xfrm>
+                    <a:prstGeom prst="rect">
+                      <a:avLst/>
+                    </a:prstGeom>
+                  </pic:spPr>
+                </pic:pic>
+              </a:graphicData>
+            </a:graphic>
+            <wp14:sizeRelH relativeFrom="margin">
+              <wp14:pctWidth>0</wp14:pctWidth>
+            </wp14:sizeRelH>
+            <wp14:sizeRelV relativeFrom="margin">
+              <wp14:pctHeight>0</wp14:pctHeight>
+            </wp14:sizeRelV>
+          </wp:anchor>
+        </w:drawing>
+      </w:r>
+      <w:r>
+        <w:rPr>
+          <w:lang w:val="en-GB"/>
+        </w:rPr>
+        <w:t xml:space="preserve">The values in the </w:t>
+      </w:r>
+      <w:r>
+        <w:rPr>
+          <w:b/>
+          <w:bCs/>
+          <w:i/>
+          <w:iCs/>
+          <w:lang w:val="en-GB"/>
+        </w:rPr>
+        <w:t>X, m</w:t>
+      </w:r>
+      <w:r>
+        <w:rPr>
+          <w:lang w:val="en-GB"/>
+        </w:rPr>
+        <w:t xml:space="preserve"> and </w:t>
+      </w:r>
+      <w:r>
+        <w:rPr>
+          <w:b/>
+          <w:bCs/>
+          <w:i/>
+          <w:iCs/>
+          <w:lang w:val="en-GB"/>
+        </w:rPr>
+        <w:t>Y, m</w:t>
+      </w:r>
+      <w:r>
+        <w:rPr>
+          <w:lang w:val="en-GB"/>
+        </w:rPr>
+        <w:t xml:space="preserve"> fields have been calculated from the line, you drew.</w:t>
+      </w:r>
+    </w:p>
+    <w:p>
+      <w:pPr>
+        <w:rPr>
+          <w:lang w:val="en-GB"/>
+        </w:rPr>
+      </w:pPr>
+      <w:r>
+        <w:rPr>
+          <w:lang w:val="en-GB"/>
+        </w:rPr>
+        <w:t xml:space="preserve">Modify these and the value in the </w:t>
+      </w:r>
+      <w:r>
+        <w:rPr>
+          <w:b/>
+          <w:bCs/>
+          <w:i/>
+          <w:iCs/>
+          <w:lang w:val="en-GB"/>
+        </w:rPr>
+        <w:t>Z</w:t>
+      </w:r>
+      <w:r>
+        <w:rPr>
+          <w:lang w:val="en-GB"/>
+        </w:rPr>
+        <w:t xml:space="preserve"> field if necessary.</w:t>
+      </w:r>
+    </w:p>
+    <w:p>
+      <w:pPr>
+        <w:rPr>
+          <w:lang w:val="en-GB"/>
+        </w:rPr>
+      </w:pPr>
+      <w:r>
+        <w:rPr>
+          <w:lang w:val="en-GB"/>
+        </w:rPr>
+        <w:t xml:space="preserve">Now, check if the calculation method is correct. Use </w:t>
+      </w:r>
+      <w:r>
+        <w:rPr>
+          <w:b/>
+          <w:bCs/>
+          <w:i/>
+          <w:iCs/>
+          <w:lang w:val="en-GB"/>
+        </w:rPr>
+        <w:t>Spherical</w:t>
+      </w:r>
+      <w:r>
+        <w:rPr>
+          <w:lang w:val="en-GB"/>
+        </w:rPr>
+        <w:t xml:space="preserve"> for Lat/Long based coordinate system, and </w:t>
+      </w:r>
+      <w:r>
+        <w:rPr>
+          <w:b/>
+          <w:bCs/>
+          <w:i/>
+          <w:iCs/>
+          <w:lang w:val="en-GB"/>
+        </w:rPr>
+        <w:t>Cartesian</w:t>
+      </w:r>
+      <w:r>
+        <w:rPr>
+          <w:lang w:val="en-GB"/>
+        </w:rPr>
+        <w:t xml:space="preserve"> in other cases.</w:t>
+      </w:r>
+    </w:p>
+    <w:p>
+      <w:pPr>
+        <w:rPr>
+          <w:lang w:val="en-GB"/>
+        </w:rPr>
+      </w:pPr>
+      <w:r>
+        <w:rPr>
+          <w:lang w:val="en-GB"/>
+        </w:rPr>
+        <w:t xml:space="preserve">Finally, you can check the option </w:t>
+      </w:r>
+      <w:r>
+        <w:rPr>
+          <w:b/>
+          <w:bCs/>
+          <w:i/>
+          <w:iCs/>
+          <w:lang w:val="en-GB"/>
+        </w:rPr>
+        <w:t>Create Copies of the Records</w:t>
+      </w:r>
+      <w:r>
+        <w:rPr>
+          <w:lang w:val="en-GB"/>
+        </w:rPr>
+        <w:t xml:space="preserve"> if you want to create copies of the selected record(s).</w:t>
+      </w:r>
+    </w:p>
+    <w:p>
+      <w:pPr>
+        <w:rPr>
+          <w:lang w:val="en-GB"/>
+        </w:rPr>
+      </w:pPr>
+      <w:r>
+        <w:rPr>
+          <w:lang w:val="en-GB"/>
+        </w:rPr>
+        <w:t xml:space="preserve">If you check this option, you can also specify how many times. </w:t>
+      </w:r>
+      <w:r>
+        <w:rPr>
+          <w:lang w:val="en-GB"/>
+        </w:rPr>
+        <w:t>E</w:t>
+      </w:r>
+      <w:r>
+        <w:rPr>
+          <w:lang w:val="en-GB"/>
+        </w:rPr>
+        <w:t>ach time the objects are copied the</w:t>
+      </w:r>
+      <w:r>
+        <w:rPr>
+          <w:lang w:val="en-GB"/>
+        </w:rPr>
+        <w:t>y</w:t>
+      </w:r>
+      <w:r>
+        <w:rPr>
+          <w:lang w:val="en-GB"/>
+        </w:rPr>
+        <w:t xml:space="preserve"> will be offset </w:t>
+      </w:r>
+      <w:r>
+        <w:rPr>
+          <w:lang w:val="en-GB"/>
+        </w:rPr>
+        <w:t xml:space="preserve">by </w:t>
+      </w:r>
+      <w:r>
+        <w:rPr>
+          <w:lang w:val="en-GB"/>
+        </w:rPr>
+        <w:t>the given values in X, Y and Z. The first time it will use the values entered. The next time, the values will be multiplied by 2. The third time by 3, and so on.</w:t>
+      </w:r>
+    </w:p>
+    <w:p>
+      <w:pPr>
+        <w:pStyle w:val="Heading1"/>
+        <w:rPr>
+          <w:lang w:val="en-GB"/>
+        </w:rPr>
+      </w:pPr>
+      <w:r>
+        <w:rPr>
+          <w:lang w:val="en-GB"/>
+        </w:rPr>
+        <w:t>Insert Features</w:t>
+      </w:r>
+    </w:p>
+    <w:p>
+      <w:r>
+        <w:t xml:space="preserve">From the </w:t>
+      </w:r>
+      <w:r>
+        <w:rPr>
+          <w:b/>
+          <w:bCs/>
+          <w:i/>
+          <w:iCs/>
+        </w:rPr>
+        <w:t xml:space="preserve">Insert </w:t>
+      </w:r>
+      <w:r>
+        <w:t xml:space="preserve">dropdown in the </w:t>
+      </w:r>
+      <w:r>
+        <w:rPr>
+          <w:b/>
+          <w:bCs/>
+          <w:i/>
+          <w:iCs/>
+        </w:rPr>
+        <w:t>Create</w:t>
+      </w:r>
+      <w:r>
+        <w:t xml:space="preserve"> group on the </w:t>
+      </w:r>
+      <w:r>
+        <w:rPr>
+          <w:b/>
+          <w:bCs/>
+          <w:i/>
+          <w:iCs/>
+        </w:rPr>
+        <w:t>Spatial</w:t>
+      </w:r>
+      <w:r>
+        <w:t xml:space="preserve"> tab, you can find 2 features added by </w:t>
+      </w:r>
+      <w:proofErr w:type="spellStart"/>
+      <w:r>
+        <w:t>DrawTools</w:t>
+      </w:r>
+      <w:proofErr w:type="spellEnd"/>
+      <w:r>
+        <w:t>.</w:t>
+      </w:r>
+    </w:p>
+    <w:p>
+      <w:r>
+        <w:rPr>
+          <w:b/>
+          <w:bCs/>
+          <w:i/>
+          <w:iCs/>
+          <w:noProof/>
+        </w:rPr>
+        <w:drawing>
+          <wp:anchor distT="0" distB="0" distL="114300" distR="114300" simplePos="0" relativeHeight="251674624" behindDoc="1" locked="0" layoutInCell="1" allowOverlap="1" wp14:anchorId="65AD0345" wp14:editId="3811BF36">
+            <wp:simplePos x="0" y="0"/>
+            <wp:positionH relativeFrom="column">
+              <wp:posOffset>940</wp:posOffset>
+            </wp:positionH>
+            <wp:positionV relativeFrom="paragraph">
+              <wp:posOffset>-2769</wp:posOffset>
+            </wp:positionV>
+            <wp:extent cx="1112400" cy="540000"/>
+            <wp:effectExtent l="0" t="0" r="0" b="0"/>
+            <wp:wrapTight wrapText="bothSides">
+              <wp:wrapPolygon edited="0">
+                <wp:start x="0" y="0"/>
+                <wp:lineTo x="0" y="20584"/>
+                <wp:lineTo x="21094" y="20584"/>
+                <wp:lineTo x="21094" y="0"/>
+                <wp:lineTo x="0" y="0"/>
+              </wp:wrapPolygon>
+            </wp:wrapTight>
+            <wp:docPr id="24" name="Picture 24" descr="A group of arrows with text&#10;&#10;Description automatically generated"/>
+            <wp:cNvGraphicFramePr>
+              <a:graphicFrameLocks xmlns:a="http://schemas.openxmlformats.org/drawingml/2006/main" noChangeAspect="1"/>
+            </wp:cNvGraphicFramePr>
+            <a:graphic xmlns:a="http://schemas.openxmlformats.org/drawingml/2006/main">
+              <a:graphicData uri="http://schemas.openxmlformats.org/drawingml/2006/picture">
+                <pic:pic xmlns:pic="http://schemas.openxmlformats.org/drawingml/2006/picture">
+                  <pic:nvPicPr>
+                    <pic:cNvPr id="24" name="Picture 24" descr="A group of arrows with text&#10;&#10;Description automatically generated"/>
+                    <pic:cNvPicPr/>
+                  </pic:nvPicPr>
+                  <pic:blipFill>
+                    <a:blip r:embed="rId21">
+                      <a:extLst>
+                        <a:ext uri="{28A0092B-C50C-407E-A947-70E740481C1C}">
+                          <a14:useLocalDpi xmlns:a14="http://schemas.microsoft.com/office/drawing/2010/main" val="0"/>
+                        </a:ext>
+                      </a:extLst>
+                    </a:blip>
+                    <a:stretch>
+                      <a:fillRect/>
+                    </a:stretch>
+                  </pic:blipFill>
+                  <pic:spPr>
+                    <a:xfrm>
+                      <a:off x="0" y="0"/>
+                      <a:ext cx="1112400" cy="540000"/>
+                    </a:xfrm>
+                    <a:prstGeom prst="rect">
+                      <a:avLst/>
+                    </a:prstGeom>
+                  </pic:spPr>
+                </pic:pic>
+              </a:graphicData>
+            </a:graphic>
+            <wp14:sizeRelH relativeFrom="margin">
+              <wp14:pctWidth>0</wp14:pctWidth>
+            </wp14:sizeRelH>
+            <wp14:sizeRelV relativeFrom="margin">
+              <wp14:pctHeight>0</wp14:pctHeight>
+            </wp14:sizeRelV>
+          </wp:anchor>
+        </w:drawing>
+      </w:r>
+      <w:r>
+        <w:rPr>
+          <w:b/>
+          <w:bCs/>
+          <w:i/>
+          <w:iCs/>
+        </w:rPr>
+        <w:t>Arrow</w:t>
+      </w:r>
+      <w:r>
+        <w:t>: Allows you to draw an arrow in the editable layer based on the polygon you draw with the tool. See more below.</w:t>
+      </w:r>
+    </w:p>
+    <w:p>
+      <w:r>
+        <w:rPr>
+          <w:b/>
+          <w:bCs/>
+          <w:i/>
+          <w:iCs/>
+        </w:rPr>
+        <w:t>Isosceles Trapezoid</w:t>
+      </w:r>
+      <w:r>
+        <w:t>: Allows you to draw an isosceles trapezoid in the editable layer using the line created with the tool. See more below.</w:t>
+      </w:r>
+    </w:p>
+    <w:p>
+      <w:r>
+        <w:rPr>
+          <w:b/>
+          <w:bCs/>
+          <w:i/>
+          <w:iCs/>
+          <w:lang w:val="en-GB"/>
+        </w:rPr>
+        <w:t>Add Gaps</w:t>
+      </w:r>
+      <w:r>
+        <w:rPr>
+          <w:lang w:val="en-GB"/>
+        </w:rPr>
+        <w:t>: Allows you to create small polygons where you click in the map. These polygons will only be created if there is a gap in the polygons in the editable layer where you clicked. The gab will be created as a new polygon in the editable layer.</w:t>
+      </w:r>
+    </w:p>
+    <w:p>
+      <w:pPr>
+        <w:pStyle w:val="Heading2"/>
+      </w:pPr>
+      <w:r>
+        <w:t>Arrow</w:t>
+      </w:r>
+    </w:p>
+    <w:p>
+      <w:pPr>
+        <w:rPr>
+          <w:lang w:val="en-GB"/>
+        </w:rPr>
+      </w:pPr>
+      <w:r>
+        <w:rPr>
+          <w:lang w:val="en-GB"/>
+        </w:rPr>
+        <w:t xml:space="preserve">Make sure you have an editable layer in your map, then select the </w:t>
+      </w:r>
+      <w:r>
+        <w:rPr>
+          <w:b/>
+          <w:bCs/>
+          <w:i/>
+          <w:iCs/>
+          <w:lang w:val="en-GB"/>
+        </w:rPr>
+        <w:t>Arrow</w:t>
+      </w:r>
+      <w:r>
+        <w:rPr>
+          <w:lang w:val="en-GB"/>
+        </w:rPr>
+        <w:t xml:space="preserve"> tool from the </w:t>
+      </w:r>
+      <w:r>
+        <w:rPr>
+          <w:b/>
+          <w:bCs/>
+          <w:i/>
+          <w:iCs/>
+          <w:lang w:val="en-GB"/>
+        </w:rPr>
+        <w:t>Insert</w:t>
+      </w:r>
+      <w:r>
+        <w:rPr>
+          <w:lang w:val="en-GB"/>
+        </w:rPr>
+        <w:t xml:space="preserve"> dropdown on the </w:t>
+      </w:r>
+      <w:r>
+        <w:rPr>
+          <w:b/>
+          <w:bCs/>
+          <w:i/>
+          <w:iCs/>
+          <w:lang w:val="en-GB"/>
+        </w:rPr>
+        <w:t>Spatial</w:t>
+      </w:r>
+      <w:r>
+        <w:rPr>
+          <w:lang w:val="en-GB"/>
+        </w:rPr>
+        <w:t xml:space="preserve"> tab.</w:t>
+      </w:r>
+    </w:p>
+    <w:p>
+      <w:pPr>
+        <w:rPr>
+          <w:lang w:val="en-GB"/>
+        </w:rPr>
+      </w:pPr>
+      <w:r>
+        <w:rPr>
+          <w:lang w:val="en-GB"/>
+        </w:rPr>
+        <w:t xml:space="preserve">This tool has a polyline draw mode which means you can draw a line with multiple nodes. Double-click to end the arrow and the </w:t>
+      </w:r>
+      <w:r>
+        <w:rPr>
+          <w:b/>
+          <w:bCs/>
+          <w:i/>
+          <w:iCs/>
+          <w:lang w:val="en-GB"/>
+        </w:rPr>
+        <w:t>Arrow</w:t>
+      </w:r>
+      <w:r>
+        <w:rPr>
+          <w:lang w:val="en-GB"/>
+        </w:rPr>
+        <w:t xml:space="preserve"> dialog will pop up.</w:t>
+      </w:r>
+    </w:p>
+    <w:p>
+      <w:r>
+        <w:rPr>
+          <w:noProof/>
+        </w:rPr>
+        <w:lastRenderedPageBreak/>
+        <w:drawing>
+          <wp:anchor distT="0" distB="0" distL="114300" distR="114300" simplePos="0" relativeHeight="251660288" behindDoc="1" locked="0" layoutInCell="1" allowOverlap="1" wp14:anchorId="594E9F0B" wp14:editId="3E3A0242">
             <wp:simplePos x="0" y="0"/>
             <wp:positionH relativeFrom="margin">
               <wp:align>left</wp:align>
@@ -1552,7 +3055,7 @@
                     <pic:cNvPicPr/>
                   </pic:nvPicPr>
                   <pic:blipFill>
-                    <a:blip r:embed="rId16">
+                    <a:blip r:embed="rId22">
                       <a:extLst>
                         <a:ext uri="{28A0092B-C50C-407E-A947-70E740481C1C}">
                           <a14:useLocalDpi xmlns:a14="http://schemas.microsoft.com/office/drawing/2010/main" val="0"/>
@@ -1657,7 +3160,7 @@
           <w:noProof/>
         </w:rPr>
         <w:drawing>
-          <wp:anchor distT="0" distB="0" distL="114300" distR="114300" simplePos="0" relativeHeight="251662336" behindDoc="1" locked="0" layoutInCell="1" allowOverlap="1" wp14:anchorId="75E2CA18" wp14:editId="6F31B2C9">
+          <wp:anchor distT="0" distB="0" distL="114300" distR="114300" simplePos="0" relativeHeight="251661312" behindDoc="1" locked="0" layoutInCell="1" allowOverlap="1" wp14:anchorId="75E2CA18" wp14:editId="527574AB">
             <wp:simplePos x="0" y="0"/>
             <wp:positionH relativeFrom="margin">
               <wp:align>right</wp:align>
@@ -1688,7 +3191,7 @@
                     <pic:cNvPicPr/>
                   </pic:nvPicPr>
                   <pic:blipFill>
-                    <a:blip r:embed="rId17">
+                    <a:blip r:embed="rId23">
                       <a:extLst>
                         <a:ext uri="{28A0092B-C50C-407E-A947-70E740481C1C}">
                           <a14:useLocalDpi xmlns:a14="http://schemas.microsoft.com/office/drawing/2010/main" val="0"/>
@@ -1730,7 +3233,7 @@
           <w:noProof/>
         </w:rPr>
         <w:drawing>
-          <wp:anchor distT="0" distB="0" distL="114300" distR="114300" simplePos="0" relativeHeight="251663360" behindDoc="1" locked="0" layoutInCell="1" allowOverlap="1" wp14:anchorId="3E13546D" wp14:editId="60A4BC08">
+          <wp:anchor distT="0" distB="0" distL="114300" distR="114300" simplePos="0" relativeHeight="251662336" behindDoc="1" locked="0" layoutInCell="1" allowOverlap="1" wp14:anchorId="3E13546D" wp14:editId="7F09A407">
             <wp:simplePos x="0" y="0"/>
             <wp:positionH relativeFrom="margin">
               <wp:align>left</wp:align>
@@ -1761,7 +3264,7 @@
                     <pic:cNvPicPr/>
                   </pic:nvPicPr>
                   <pic:blipFill>
-                    <a:blip r:embed="rId18">
+                    <a:blip r:embed="rId24">
                       <a:extLst>
                         <a:ext uri="{28A0092B-C50C-407E-A947-70E740481C1C}">
                           <a14:useLocalDpi xmlns:a14="http://schemas.microsoft.com/office/drawing/2010/main" val="0"/>
@@ -1927,7 +3430,7 @@
         </w:rPr>
         <w:lastRenderedPageBreak/>
         <w:drawing>
-          <wp:anchor distT="0" distB="0" distL="114300" distR="114300" simplePos="0" relativeHeight="251664384" behindDoc="1" locked="0" layoutInCell="1" allowOverlap="1" wp14:anchorId="45AF277E" wp14:editId="2ACE7837">
+          <wp:anchor distT="0" distB="0" distL="114300" distR="114300" simplePos="0" relativeHeight="251663360" behindDoc="1" locked="0" layoutInCell="1" allowOverlap="1" wp14:anchorId="45AF277E" wp14:editId="2FE68D91">
             <wp:simplePos x="0" y="0"/>
             <wp:positionH relativeFrom="column">
               <wp:posOffset>-1905</wp:posOffset>
@@ -1958,7 +3461,7 @@
                     <pic:cNvPicPr/>
                   </pic:nvPicPr>
                   <pic:blipFill>
-                    <a:blip r:embed="rId19">
+                    <a:blip r:embed="rId25">
                       <a:extLst>
                         <a:ext uri="{28A0092B-C50C-407E-A947-70E740481C1C}">
                           <a14:useLocalDpi xmlns:a14="http://schemas.microsoft.com/office/drawing/2010/main" val="0"/>
@@ -2017,6 +3520,9 @@
       <w:r>
         <w:t>Specify the width of the trapezoid at the beginning and at the end.</w:t>
       </w:r>
+      <w:r>
+        <w:t xml:space="preserve"> If you specify a width of 0 at one of the ends, you will end up with a triangle.</w:t>
+      </w:r>
     </w:p>
     <w:p>
       <w:r>
@@ -2108,20 +3614,26 @@
         </w:rPr>
         <w:t xml:space="preserve">The result can look like this where the trapezoid shows an altitude zone (I think that’s the term) at the end of a runway. For your information, I haven’t used the actual size for such a </w:t>
       </w:r>
+      <w:r>
+        <w:rPr>
+          <w:lang w:val="en-GB"/>
+        </w:rPr>
+        <w:t>zone,</w:t>
+      </w:r>
+      <w:r>
+        <w:rPr>
+          <w:lang w:val="en-GB"/>
+        </w:rPr>
+        <w:t xml:space="preserve"> but I think it gives you the </w:t>
+      </w:r>
       <w:proofErr w:type="gramStart"/>
       <w:r>
         <w:rPr>
           <w:lang w:val="en-GB"/>
         </w:rPr>
-        <w:t>zone</w:t>
+        <w:t>idea</w:t>
       </w:r>
       <w:proofErr w:type="gramEnd"/>
-      <w:r>
-        <w:rPr>
-          <w:lang w:val="en-GB"/>
-        </w:rPr>
-        <w:t xml:space="preserve"> but I think it gives you the idea</w:t>
-      </w:r>
     </w:p>
     <w:p>
       <w:pPr>
@@ -2150,7 +3662,7 @@
                     <pic:cNvPicPr/>
                   </pic:nvPicPr>
                   <pic:blipFill>
-                    <a:blip r:embed="rId20"/>
+                    <a:blip r:embed="rId26"/>
                     <a:stretch>
                       <a:fillRect/>
                     </a:stretch>
@@ -2182,6 +3694,530 @@
         <w:rPr>
           <w:lang w:val="en-GB"/>
         </w:rPr>
+        <w:t>Extract and Create Features</w:t>
+      </w:r>
+    </w:p>
+    <w:p>
+      <w:pPr>
+        <w:rPr>
+          <w:lang w:val="en-GB"/>
+        </w:rPr>
+      </w:pPr>
+      <w:r>
+        <w:rPr>
+          <w:b/>
+          <w:bCs/>
+          <w:i/>
+          <w:iCs/>
+          <w:noProof/>
+          <w:lang w:val="en-GB"/>
+        </w:rPr>
+        <w:drawing>
+          <wp:anchor distT="0" distB="0" distL="114300" distR="114300" simplePos="0" relativeHeight="251675648" behindDoc="1" locked="0" layoutInCell="1" allowOverlap="1" wp14:anchorId="6478B1CB" wp14:editId="1AA93343">
+            <wp:simplePos x="0" y="0"/>
+            <wp:positionH relativeFrom="column">
+              <wp:posOffset>940</wp:posOffset>
+            </wp:positionH>
+            <wp:positionV relativeFrom="paragraph">
+              <wp:posOffset>-76</wp:posOffset>
+            </wp:positionV>
+            <wp:extent cx="936000" cy="540000"/>
+            <wp:effectExtent l="0" t="0" r="0" b="0"/>
+            <wp:wrapTight wrapText="bothSides">
+              <wp:wrapPolygon edited="0">
+                <wp:start x="0" y="0"/>
+                <wp:lineTo x="0" y="20584"/>
+                <wp:lineTo x="21102" y="20584"/>
+                <wp:lineTo x="21102" y="0"/>
+                <wp:lineTo x="0" y="0"/>
+              </wp:wrapPolygon>
+            </wp:wrapTight>
+            <wp:docPr id="25" name="Picture 25" descr="A close-up of a map&#10;&#10;Description automatically generated"/>
+            <wp:cNvGraphicFramePr>
+              <a:graphicFrameLocks xmlns:a="http://schemas.openxmlformats.org/drawingml/2006/main" noChangeAspect="1"/>
+            </wp:cNvGraphicFramePr>
+            <a:graphic xmlns:a="http://schemas.openxmlformats.org/drawingml/2006/main">
+              <a:graphicData uri="http://schemas.openxmlformats.org/drawingml/2006/picture">
+                <pic:pic xmlns:pic="http://schemas.openxmlformats.org/drawingml/2006/picture">
+                  <pic:nvPicPr>
+                    <pic:cNvPr id="25" name="Picture 25" descr="A close-up of a map&#10;&#10;Description automatically generated"/>
+                    <pic:cNvPicPr/>
+                  </pic:nvPicPr>
+                  <pic:blipFill>
+                    <a:blip r:embed="rId27">
+                      <a:extLst>
+                        <a:ext uri="{28A0092B-C50C-407E-A947-70E740481C1C}">
+                          <a14:useLocalDpi xmlns:a14="http://schemas.microsoft.com/office/drawing/2010/main" val="0"/>
+                        </a:ext>
+                      </a:extLst>
+                    </a:blip>
+                    <a:stretch>
+                      <a:fillRect/>
+                    </a:stretch>
+                  </pic:blipFill>
+                  <pic:spPr>
+                    <a:xfrm>
+                      <a:off x="0" y="0"/>
+                      <a:ext cx="936000" cy="540000"/>
+                    </a:xfrm>
+                    <a:prstGeom prst="rect">
+                      <a:avLst/>
+                    </a:prstGeom>
+                  </pic:spPr>
+                </pic:pic>
+              </a:graphicData>
+            </a:graphic>
+            <wp14:sizeRelH relativeFrom="margin">
+              <wp14:pctWidth>0</wp14:pctWidth>
+            </wp14:sizeRelH>
+            <wp14:sizeRelV relativeFrom="margin">
+              <wp14:pctHeight>0</wp14:pctHeight>
+            </wp14:sizeRelV>
+          </wp:anchor>
+        </w:drawing>
+      </w:r>
+      <w:r>
+        <w:rPr>
+          <w:b/>
+          <w:bCs/>
+          <w:i/>
+          <w:iCs/>
+          <w:lang w:val="en-GB"/>
+        </w:rPr>
+        <w:t>Extract Nodes</w:t>
+      </w:r>
+      <w:r>
+        <w:rPr>
+          <w:lang w:val="en-GB"/>
+        </w:rPr>
+        <w:t xml:space="preserve">: </w:t>
+      </w:r>
+      <w:r>
+        <w:rPr>
+          <w:lang w:val="en-GB"/>
+        </w:rPr>
+        <w:t>Allows you extract all nodes from the selected polygons/polylines into a nodes table.</w:t>
+      </w:r>
+    </w:p>
+    <w:p>
+      <w:pPr>
+        <w:rPr>
+          <w:lang w:val="en-GB"/>
+        </w:rPr>
+      </w:pPr>
+      <w:r>
+        <w:rPr>
+          <w:b/>
+          <w:bCs/>
+          <w:i/>
+          <w:iCs/>
+          <w:lang w:val="en-GB"/>
+        </w:rPr>
+        <w:t>Create Angle Node Points</w:t>
+      </w:r>
+      <w:r>
+        <w:rPr>
+          <w:lang w:val="en-GB"/>
+        </w:rPr>
+        <w:t xml:space="preserve">: </w:t>
+      </w:r>
+      <w:r>
+        <w:rPr>
+          <w:lang w:val="en-GB"/>
+        </w:rPr>
+        <w:t>Calculate the minimum angle for all nodes and stores this at a point matching the node, see more below.</w:t>
+      </w:r>
+    </w:p>
+    <w:p>
+      <w:pPr>
+        <w:pStyle w:val="Heading2"/>
+      </w:pPr>
+      <w:r>
+        <w:t>Extract Nodes</w:t>
+      </w:r>
+    </w:p>
+    <w:p>
+      <w:pPr>
+        <w:rPr>
+          <w:lang w:val="en-GB"/>
+        </w:rPr>
+      </w:pPr>
+      <w:r>
+        <w:rPr>
+          <w:lang w:val="en-GB"/>
+        </w:rPr>
+        <w:t xml:space="preserve">Select the object for which you want to extract nodes. Now click the </w:t>
+      </w:r>
+      <w:r>
+        <w:rPr>
+          <w:b/>
+          <w:bCs/>
+          <w:i/>
+          <w:iCs/>
+          <w:lang w:val="en-GB"/>
+        </w:rPr>
+        <w:t>Extract Nodes</w:t>
+      </w:r>
+      <w:r>
+        <w:rPr>
+          <w:lang w:val="en-GB"/>
+        </w:rPr>
+        <w:t xml:space="preserve"> control.</w:t>
+      </w:r>
+    </w:p>
+    <w:p>
+      <w:pPr>
+        <w:rPr>
+          <w:lang w:val="en-GB"/>
+        </w:rPr>
+      </w:pPr>
+      <w:r>
+        <w:rPr>
+          <w:lang w:val="en-GB"/>
+        </w:rPr>
+        <w:lastRenderedPageBreak/>
+        <w:t xml:space="preserve">The nodes will now get extracted into a new table including a reference to the </w:t>
+      </w:r>
+      <w:proofErr w:type="spellStart"/>
+      <w:r>
+        <w:rPr>
+          <w:lang w:val="en-GB"/>
+        </w:rPr>
+        <w:t>RowID</w:t>
+      </w:r>
+      <w:proofErr w:type="spellEnd"/>
+      <w:r>
+        <w:rPr>
+          <w:lang w:val="en-GB"/>
+        </w:rPr>
+        <w:t xml:space="preserve"> of the object in the original table, the segment </w:t>
+      </w:r>
+      <w:proofErr w:type="gramStart"/>
+      <w:r>
+        <w:rPr>
+          <w:lang w:val="en-GB"/>
+        </w:rPr>
+        <w:t>number</w:t>
+      </w:r>
+      <w:proofErr w:type="gramEnd"/>
+      <w:r>
+        <w:rPr>
+          <w:lang w:val="en-GB"/>
+        </w:rPr>
+        <w:t xml:space="preserve"> and the node number. These values can be used if you later want to use the </w:t>
+      </w:r>
+      <w:r>
+        <w:rPr>
+          <w:b/>
+          <w:bCs/>
+          <w:i/>
+          <w:iCs/>
+          <w:lang w:val="en-GB"/>
+        </w:rPr>
+        <w:t>Update ZM Values using Nodes</w:t>
+      </w:r>
+      <w:r>
+        <w:rPr>
+          <w:lang w:val="en-GB"/>
+        </w:rPr>
+        <w:t xml:space="preserve"> feature.</w:t>
+      </w:r>
+    </w:p>
+    <w:p>
+      <w:pPr>
+        <w:rPr>
+          <w:lang w:val="en-GB"/>
+        </w:rPr>
+      </w:pPr>
+      <w:r>
+        <w:rPr>
+          <w:lang w:val="en-GB"/>
+        </w:rPr>
+        <w:t>The nodes are stored in a temporary table in the Temp folder. Remember to save a copy of this table if you want to keep it. The table will not be maintained in your workspace.</w:t>
+      </w:r>
+    </w:p>
+    <w:p>
+      <w:pPr>
+        <w:rPr>
+          <w:lang w:val="en-GB"/>
+        </w:rPr>
+      </w:pPr>
+      <w:r>
+        <w:rPr>
+          <w:lang w:val="en-GB"/>
+        </w:rPr>
+        <w:t>If the nodes table already exists, you will be asked if you want to overwrite it or add to it. This allows you to extract nodes multiple times during a session.</w:t>
+      </w:r>
+    </w:p>
+    <w:p>
+      <w:pPr>
+        <w:pStyle w:val="Heading2"/>
+      </w:pPr>
+      <w:r>
+        <w:t>Create Angle Node Points</w:t>
+      </w:r>
+    </w:p>
+    <w:p>
+      <w:pPr>
+        <w:rPr>
+          <w:lang w:val="en-GB"/>
+        </w:rPr>
+      </w:pPr>
+      <w:r>
+        <w:rPr>
+          <w:lang w:val="en-GB"/>
+        </w:rPr>
+        <w:t xml:space="preserve">Click the </w:t>
+      </w:r>
+      <w:r>
+        <w:rPr>
+          <w:b/>
+          <w:bCs/>
+          <w:i/>
+          <w:iCs/>
+          <w:lang w:val="en-GB"/>
+        </w:rPr>
+        <w:t>Create Angle Node Points</w:t>
+      </w:r>
+      <w:r>
+        <w:rPr>
+          <w:lang w:val="en-GB"/>
+        </w:rPr>
+        <w:t xml:space="preserve"> control and then select the table to create these node points for.</w:t>
+      </w:r>
+    </w:p>
+    <w:p>
+      <w:pPr>
+        <w:rPr>
+          <w:lang w:val="en-GB"/>
+        </w:rPr>
+      </w:pPr>
+      <w:r>
+        <w:rPr>
+          <w:noProof/>
+          <w:lang w:val="en-GB"/>
+        </w:rPr>
+        <w:drawing>
+          <wp:anchor distT="0" distB="0" distL="114300" distR="114300" simplePos="0" relativeHeight="251677696" behindDoc="1" locked="0" layoutInCell="1" allowOverlap="1" wp14:anchorId="18877A61" wp14:editId="48FE7939">
+            <wp:simplePos x="0" y="0"/>
+            <wp:positionH relativeFrom="column">
+              <wp:posOffset>940</wp:posOffset>
+            </wp:positionH>
+            <wp:positionV relativeFrom="paragraph">
+              <wp:posOffset>-330</wp:posOffset>
+            </wp:positionV>
+            <wp:extent cx="2484000" cy="1987200"/>
+            <wp:effectExtent l="0" t="0" r="0" b="0"/>
+            <wp:wrapTight wrapText="bothSides">
+              <wp:wrapPolygon edited="0">
+                <wp:start x="0" y="0"/>
+                <wp:lineTo x="0" y="21331"/>
+                <wp:lineTo x="21374" y="21331"/>
+                <wp:lineTo x="21374" y="0"/>
+                <wp:lineTo x="0" y="0"/>
+              </wp:wrapPolygon>
+            </wp:wrapTight>
+            <wp:docPr id="28" name="Picture 28" descr="A screenshot of a computer&#10;&#10;Description automatically generated"/>
+            <wp:cNvGraphicFramePr>
+              <a:graphicFrameLocks xmlns:a="http://schemas.openxmlformats.org/drawingml/2006/main" noChangeAspect="1"/>
+            </wp:cNvGraphicFramePr>
+            <a:graphic xmlns:a="http://schemas.openxmlformats.org/drawingml/2006/main">
+              <a:graphicData uri="http://schemas.openxmlformats.org/drawingml/2006/picture">
+                <pic:pic xmlns:pic="http://schemas.openxmlformats.org/drawingml/2006/picture">
+                  <pic:nvPicPr>
+                    <pic:cNvPr id="28" name="Picture 28" descr="A screenshot of a computer&#10;&#10;Description automatically generated"/>
+                    <pic:cNvPicPr/>
+                  </pic:nvPicPr>
+                  <pic:blipFill>
+                    <a:blip r:embed="rId28">
+                      <a:extLst>
+                        <a:ext uri="{28A0092B-C50C-407E-A947-70E740481C1C}">
+                          <a14:useLocalDpi xmlns:a14="http://schemas.microsoft.com/office/drawing/2010/main" val="0"/>
+                        </a:ext>
+                      </a:extLst>
+                    </a:blip>
+                    <a:stretch>
+                      <a:fillRect/>
+                    </a:stretch>
+                  </pic:blipFill>
+                  <pic:spPr>
+                    <a:xfrm>
+                      <a:off x="0" y="0"/>
+                      <a:ext cx="2484000" cy="1987200"/>
+                    </a:xfrm>
+                    <a:prstGeom prst="rect">
+                      <a:avLst/>
+                    </a:prstGeom>
+                  </pic:spPr>
+                </pic:pic>
+              </a:graphicData>
+            </a:graphic>
+            <wp14:sizeRelH relativeFrom="page">
+              <wp14:pctWidth>0</wp14:pctWidth>
+            </wp14:sizeRelH>
+            <wp14:sizeRelV relativeFrom="page">
+              <wp14:pctHeight>0</wp14:pctHeight>
+            </wp14:sizeRelV>
+          </wp:anchor>
+        </w:drawing>
+      </w:r>
+      <w:r>
+        <w:rPr>
+          <w:lang w:val="en-GB"/>
+        </w:rPr>
+        <w:t>You can also select the selection or a query.</w:t>
+      </w:r>
+    </w:p>
+    <w:p>
+      <w:pPr>
+        <w:rPr>
+          <w:lang w:val="en-GB"/>
+        </w:rPr>
+      </w:pPr>
+      <w:r>
+        <w:rPr>
+          <w:lang w:val="en-GB"/>
+        </w:rPr>
+        <w:t>The tool will run through all the records in the table and for each node after the first, it will create a node and store the minimum angle for that node.</w:t>
+      </w:r>
+    </w:p>
+    <w:p>
+      <w:pPr>
+        <w:rPr>
+          <w:lang w:val="en-GB"/>
+        </w:rPr>
+      </w:pPr>
+      <w:r>
+        <w:rPr>
+          <w:noProof/>
+          <w:lang w:val="en-GB"/>
+        </w:rPr>
+        <w:drawing>
+          <wp:anchor distT="0" distB="0" distL="114300" distR="114300" simplePos="0" relativeHeight="251679744" behindDoc="1" locked="0" layoutInCell="1" allowOverlap="1" wp14:anchorId="0FD66DB5" wp14:editId="0DBF0BFC">
+            <wp:simplePos x="0" y="0"/>
+            <wp:positionH relativeFrom="margin">
+              <wp:posOffset>3720186</wp:posOffset>
+            </wp:positionH>
+            <wp:positionV relativeFrom="paragraph">
+              <wp:posOffset>225019</wp:posOffset>
+            </wp:positionV>
+            <wp:extent cx="2775600" cy="2865600"/>
+            <wp:effectExtent l="0" t="0" r="5715" b="0"/>
+            <wp:wrapTight wrapText="bothSides">
+              <wp:wrapPolygon edited="0">
+                <wp:start x="0" y="0"/>
+                <wp:lineTo x="0" y="21399"/>
+                <wp:lineTo x="21496" y="21399"/>
+                <wp:lineTo x="21496" y="0"/>
+                <wp:lineTo x="0" y="0"/>
+              </wp:wrapPolygon>
+            </wp:wrapTight>
+            <wp:docPr id="29" name="Picture 29" descr="A rectangular object with numbers&#10;&#10;Description automatically generated"/>
+            <wp:cNvGraphicFramePr>
+              <a:graphicFrameLocks xmlns:a="http://schemas.openxmlformats.org/drawingml/2006/main" noChangeAspect="1"/>
+            </wp:cNvGraphicFramePr>
+            <a:graphic xmlns:a="http://schemas.openxmlformats.org/drawingml/2006/main">
+              <a:graphicData uri="http://schemas.openxmlformats.org/drawingml/2006/picture">
+                <pic:pic xmlns:pic="http://schemas.openxmlformats.org/drawingml/2006/picture">
+                  <pic:nvPicPr>
+                    <pic:cNvPr id="27" name="Picture 27" descr="A rectangular object with numbers&#10;&#10;Description automatically generated"/>
+                    <pic:cNvPicPr/>
+                  </pic:nvPicPr>
+                  <pic:blipFill>
+                    <a:blip r:embed="rId29">
+                      <a:extLst>
+                        <a:ext uri="{28A0092B-C50C-407E-A947-70E740481C1C}">
+                          <a14:useLocalDpi xmlns:a14="http://schemas.microsoft.com/office/drawing/2010/main" val="0"/>
+                        </a:ext>
+                      </a:extLst>
+                    </a:blip>
+                    <a:stretch>
+                      <a:fillRect/>
+                    </a:stretch>
+                  </pic:blipFill>
+                  <pic:spPr>
+                    <a:xfrm>
+                      <a:off x="0" y="0"/>
+                      <a:ext cx="2775600" cy="2865600"/>
+                    </a:xfrm>
+                    <a:prstGeom prst="rect">
+                      <a:avLst/>
+                    </a:prstGeom>
+                  </pic:spPr>
+                </pic:pic>
+              </a:graphicData>
+            </a:graphic>
+            <wp14:sizeRelH relativeFrom="margin">
+              <wp14:pctWidth>0</wp14:pctWidth>
+            </wp14:sizeRelH>
+            <wp14:sizeRelV relativeFrom="margin">
+              <wp14:pctHeight>0</wp14:pctHeight>
+            </wp14:sizeRelV>
+          </wp:anchor>
+        </w:drawing>
+      </w:r>
+      <w:r>
+        <w:rPr>
+          <w:lang w:val="en-GB"/>
+        </w:rPr>
+        <w:t>The nodes and angles are stored in a temporary table in the Temp folder. Remember to save a copy of this table if you want to keep it.</w:t>
+      </w:r>
+      <w:r>
+        <w:rPr>
+          <w:lang w:val="en-GB"/>
+        </w:rPr>
+        <w:t xml:space="preserve"> The table will not be maintained in your workspace.</w:t>
+      </w:r>
+    </w:p>
+    <w:p>
+      <w:pPr>
+        <w:rPr>
+          <w:lang w:val="en-GB"/>
+        </w:rPr>
+      </w:pPr>
+      <w:r>
+        <w:rPr>
+          <w:lang w:val="en-GB"/>
+        </w:rPr>
+        <w:t>The angle stored is the minimum of the two angles between the two segments going out from the node.</w:t>
+      </w:r>
+    </w:p>
+    <w:p>
+      <w:pPr>
+        <w:rPr>
+          <w:lang w:val="en-GB"/>
+        </w:rPr>
+      </w:pPr>
+      <w:r>
+        <w:rPr>
+          <w:lang w:val="en-GB"/>
+        </w:rPr>
+        <w:t xml:space="preserve">In the image on the right, you can see the minimum angles calculated for these four nodes. They are all around 90 </w:t>
+      </w:r>
+      <w:r>
+        <w:rPr>
+          <w:lang w:val="en-GB"/>
+        </w:rPr>
+        <w:t>degrees</w:t>
+      </w:r>
+      <w:r>
+        <w:rPr>
+          <w:lang w:val="en-GB"/>
+        </w:rPr>
+        <w:t>. For all four nodes, there is another angle on the outside of the grey polygon of 270 degrees. But that is of course larger than the inner angle of just 90 degrees and so not stored.</w:t>
+      </w:r>
+    </w:p>
+    <w:p>
+      <w:pPr>
+        <w:pStyle w:val="Heading1"/>
+        <w:rPr>
+          <w:lang w:val="en-GB"/>
+        </w:rPr>
+      </w:pPr>
+      <w:r>
+        <w:rPr>
+          <w:lang w:val="en-GB"/>
+        </w:rPr>
         <w:t>Functions</w:t>
       </w:r>
     </w:p>
@@ -2399,7 +4435,6 @@
         <w:rPr>
           <w:lang w:val="en-GB"/>
         </w:rPr>
-        <w:lastRenderedPageBreak/>
         <w:t>Returns a float value as the d</w:t>
       </w:r>
       <w:r>
@@ -2517,6 +4552,7 @@
         <w:rPr>
           <w:lang w:val="en-GB"/>
         </w:rPr>
+        <w:lastRenderedPageBreak/>
         <w:t>In the example below, we update an existing column (DIRECTION) with the direction of the (poly)lines of the table Highways.</w:t>
       </w:r>
     </w:p>
@@ -2619,14 +4655,14 @@
       <w:r>
         <w:t>) where the other two (</w:t>
       </w:r>
-      <w:bookmarkStart w:id="0" w:name="_Hlk116539200"/>
+      <w:bookmarkStart w:id="1" w:name="_Hlk116539200"/>
       <w:r>
         <w:t>230</w:t>
       </w:r>
       <w:r>
         <w:sym w:font="Symbol" w:char="F0B0"/>
       </w:r>
-      <w:bookmarkEnd w:id="0"/>
+      <w:bookmarkEnd w:id="1"/>
       <w:r>
         <w:t xml:space="preserve"> and 229</w:t>
       </w:r>
@@ -2658,7 +4694,7 @@
                     <pic:cNvPicPr/>
                   </pic:nvPicPr>
                   <pic:blipFill>
-                    <a:blip r:embed="rId21"/>
+                    <a:blip r:embed="rId30"/>
                     <a:stretch>
                       <a:fillRect/>
                     </a:stretch>
@@ -2947,7 +4983,7 @@
           <w:lang w:val="en-GB"/>
         </w:rPr>
       </w:pPr>
-      <w:bookmarkStart w:id="1" w:name="_Hlk116541502"/>
+      <w:bookmarkStart w:id="2" w:name="_Hlk116541502"/>
       <w:r>
         <w:rPr>
           <w:lang w:val="en-GB"/>
@@ -3132,7 +5168,7 @@
         <w:t>. The expressional below will do this conversion for you.</w:t>
       </w:r>
     </w:p>
-    <w:bookmarkEnd w:id="1"/>
+    <w:bookmarkEnd w:id="2"/>
     <w:p>
       <w:pPr>
         <w:pStyle w:val="Sourcecode"/>
@@ -3146,7 +5182,6 @@
           <w:rFonts w:cs="Times New Roman"/>
           <w:color w:val="FF0000"/>
         </w:rPr>
-        <w:lastRenderedPageBreak/>
         <w:t>DT</w:t>
       </w:r>
       <w:r>
@@ -3211,8 +5246,9 @@
         <w:rPr>
           <w:noProof/>
         </w:rPr>
+        <w:lastRenderedPageBreak/>
         <w:drawing>
-          <wp:anchor distT="0" distB="0" distL="114300" distR="114300" simplePos="0" relativeHeight="251665408" behindDoc="1" locked="0" layoutInCell="1" allowOverlap="1" wp14:anchorId="5973B7D5" wp14:editId="642AC47E">
+          <wp:anchor distT="0" distB="0" distL="114300" distR="114300" simplePos="0" relativeHeight="251664384" behindDoc="1" locked="0" layoutInCell="1" allowOverlap="1" wp14:anchorId="5973B7D5" wp14:editId="3AD1B23E">
             <wp:simplePos x="0" y="0"/>
             <wp:positionH relativeFrom="margin">
               <wp:align>left</wp:align>
@@ -3243,7 +5279,7 @@
                     <pic:cNvPicPr/>
                   </pic:nvPicPr>
                   <pic:blipFill>
-                    <a:blip r:embed="rId22" cstate="print">
+                    <a:blip r:embed="rId31" cstate="print">
                       <a:extLst>
                         <a:ext uri="{28A0092B-C50C-407E-A947-70E740481C1C}">
                           <a14:useLocalDpi xmlns:a14="http://schemas.microsoft.com/office/drawing/2010/main" val="0"/>
@@ -3373,7 +5409,7 @@
       <w:r>
         <w:t xml:space="preserve"> </w:t>
       </w:r>
-      <w:bookmarkStart w:id="2" w:name="_Hlk116543708"/>
+      <w:bookmarkStart w:id="3" w:name="_Hlk116543708"/>
       <w:proofErr w:type="spellStart"/>
       <w:r>
         <w:rPr>
@@ -3382,13 +5418,13 @@
         </w:rPr>
         <w:t>oCenter</w:t>
       </w:r>
-      <w:bookmarkEnd w:id="2"/>
+      <w:bookmarkEnd w:id="3"/>
       <w:proofErr w:type="spellEnd"/>
       <w:proofErr w:type="gramEnd"/>
       <w:r>
         <w:t xml:space="preserve">, </w:t>
       </w:r>
-      <w:bookmarkStart w:id="3" w:name="_Hlk116543727"/>
+      <w:bookmarkStart w:id="4" w:name="_Hlk116543727"/>
       <w:proofErr w:type="spellStart"/>
       <w:r>
         <w:rPr>
@@ -3445,7 +5481,7 @@
         </w:rPr>
         <w:t>nCalculationMethod</w:t>
       </w:r>
-      <w:bookmarkEnd w:id="3"/>
+      <w:bookmarkEnd w:id="4"/>
       <w:proofErr w:type="spellEnd"/>
       <w:r>
         <w:t xml:space="preserve"> </w:t>
@@ -4007,7 +6043,7 @@
           <w:noProof/>
         </w:rPr>
         <w:drawing>
-          <wp:anchor distT="0" distB="0" distL="114300" distR="114300" simplePos="0" relativeHeight="251666432" behindDoc="1" locked="0" layoutInCell="1" allowOverlap="1" wp14:anchorId="48636777" wp14:editId="57C0F29C">
+          <wp:anchor distT="0" distB="0" distL="114300" distR="114300" simplePos="0" relativeHeight="251665408" behindDoc="1" locked="0" layoutInCell="1" allowOverlap="1" wp14:anchorId="48636777" wp14:editId="19AFC1B4">
             <wp:simplePos x="0" y="0"/>
             <wp:positionH relativeFrom="margin">
               <wp:align>left</wp:align>
@@ -4038,7 +6074,7 @@
                     <pic:cNvPicPr/>
                   </pic:nvPicPr>
                   <pic:blipFill>
-                    <a:blip r:embed="rId23" cstate="print">
+                    <a:blip r:embed="rId32" cstate="print">
                       <a:extLst>
                         <a:ext uri="{28A0092B-C50C-407E-A947-70E740481C1C}">
                           <a14:useLocalDpi xmlns:a14="http://schemas.microsoft.com/office/drawing/2010/main" val="0"/>
@@ -4311,7 +6347,6 @@
         <w:rPr>
           <w:rStyle w:val="SourcecodeChar"/>
         </w:rPr>
-        <w:lastRenderedPageBreak/>
         <w:t>oCenter</w:t>
       </w:r>
       <w:proofErr w:type="spellEnd"/>
@@ -4394,6 +6429,7 @@
           <w:i/>
           <w:iCs/>
         </w:rPr>
+        <w:lastRenderedPageBreak/>
         <w:t>fRadiusInner</w:t>
       </w:r>
       <w:proofErr w:type="spellEnd"/>
@@ -4741,8 +6777,8 @@
       </w:pPr>
     </w:p>
     <w:sectPr>
-      <w:headerReference w:type="default" r:id="rId24"/>
-      <w:footerReference w:type="default" r:id="rId25"/>
+      <w:headerReference w:type="default" r:id="rId33"/>
+      <w:footerReference w:type="default" r:id="rId34"/>
       <w:pgSz w:w="11906" w:h="16838"/>
       <w:pgMar w:top="1701" w:right="851" w:bottom="1134" w:left="851" w:header="709" w:footer="709" w:gutter="0"/>
       <w:cols w:space="708"/>
@@ -4753,7 +6789,7 @@
 </file>
 
 <file path=word/endnotes.xml><?xml version="1.0" encoding="utf-8"?>
-<w:endnotes xmlns:wpc="http://schemas.microsoft.com/office/word/2010/wordprocessingCanvas" xmlns:cx="http://schemas.microsoft.com/office/drawing/2014/chartex" xmlns:cx1="http://schemas.microsoft.com/office/drawing/2015/9/8/chartex" xmlns:cx2="http://schemas.microsoft.com/office/drawing/2015/10/21/chartex" xmlns:cx3="http://schemas.microsoft.com/office/drawing/2016/5/9/chartex" xmlns:cx4="http://schemas.microsoft.com/office/drawing/2016/5/10/chartex" xmlns:cx5="http://schemas.microsoft.com/office/drawing/2016/5/11/chartex" xmlns:cx6="http://schemas.microsoft.com/office/drawing/2016/5/12/chartex" xmlns:cx7="http://schemas.microsoft.com/office/drawing/2016/5/13/chartex" xmlns:cx8="http://schemas.microsoft.com/office/drawing/2016/5/14/chartex" xmlns:mc="http://schemas.openxmlformats.org/markup-compatibility/2006" xmlns:aink="http://schemas.microsoft.com/office/drawing/2016/ink" xmlns:am3d="http://schemas.microsoft.com/office/drawing/2017/model3d" xmlns:o="urn:schemas-microsoft-com:office:office" xmlns:r="http://schemas.openxmlformats.org/officeDocument/2006/relationships" xmlns:m="http://schemas.openxmlformats.org/officeDocument/2006/math" xmlns:v="urn:schemas-microsoft-com:vml" xmlns:wp14="http://schemas.microsoft.com/office/word/2010/wordprocessingDrawing" xmlns:wp="http://schemas.openxmlformats.org/drawingml/2006/wordprocessingDrawing" xmlns:w10="urn:schemas-microsoft-com:office:word" xmlns:w="http://schemas.openxmlformats.org/wordprocessingml/2006/main" xmlns:w14="http://schemas.microsoft.com/office/word/2010/wordml" xmlns:w15="http://schemas.microsoft.com/office/word/2012/wordml" xmlns:w16cex="http://schemas.microsoft.com/office/word/2018/wordml/cex" xmlns:w16cid="http://schemas.microsoft.com/office/word/2016/wordml/cid" xmlns:w16="http://schemas.microsoft.com/office/word/2018/wordml" xmlns:w16sdtdh="http://schemas.microsoft.com/office/word/2020/wordml/sdtdatahash" xmlns:w16se="http://schemas.microsoft.com/office/word/2015/wordml/symex" xmlns:wpg="http://schemas.microsoft.com/office/word/2010/wordprocessingGroup" xmlns:wpi="http://schemas.microsoft.com/office/word/2010/wordprocessingInk" xmlns:wne="http://schemas.microsoft.com/office/word/2006/wordml" xmlns:wps="http://schemas.microsoft.com/office/word/2010/wordprocessingShape" mc:Ignorable="w14 w15 w16se w16cid w16 w16cex w16sdtdh wp14">
+<w:endnotes xmlns:wpc="http://schemas.microsoft.com/office/word/2010/wordprocessingCanvas" xmlns:cx="http://schemas.microsoft.com/office/drawing/2014/chartex" xmlns:cx1="http://schemas.microsoft.com/office/drawing/2015/9/8/chartex" xmlns:cx2="http://schemas.microsoft.com/office/drawing/2015/10/21/chartex" xmlns:cx3="http://schemas.microsoft.com/office/drawing/2016/5/9/chartex" xmlns:cx4="http://schemas.microsoft.com/office/drawing/2016/5/10/chartex" xmlns:cx5="http://schemas.microsoft.com/office/drawing/2016/5/11/chartex" xmlns:cx6="http://schemas.microsoft.com/office/drawing/2016/5/12/chartex" xmlns:cx7="http://schemas.microsoft.com/office/drawing/2016/5/13/chartex" xmlns:cx8="http://schemas.microsoft.com/office/drawing/2016/5/14/chartex" xmlns:mc="http://schemas.openxmlformats.org/markup-compatibility/2006" xmlns:aink="http://schemas.microsoft.com/office/drawing/2016/ink" xmlns:am3d="http://schemas.microsoft.com/office/drawing/2017/model3d" xmlns:o="urn:schemas-microsoft-com:office:office" xmlns:oel="http://schemas.microsoft.com/office/2019/extlst" xmlns:r="http://schemas.openxmlformats.org/officeDocument/2006/relationships" xmlns:m="http://schemas.openxmlformats.org/officeDocument/2006/math" xmlns:v="urn:schemas-microsoft-com:vml" xmlns:wp14="http://schemas.microsoft.com/office/word/2010/wordprocessingDrawing" xmlns:wp="http://schemas.openxmlformats.org/drawingml/2006/wordprocessingDrawing" xmlns:w10="urn:schemas-microsoft-com:office:word" xmlns:w="http://schemas.openxmlformats.org/wordprocessingml/2006/main" xmlns:w14="http://schemas.microsoft.com/office/word/2010/wordml" xmlns:w15="http://schemas.microsoft.com/office/word/2012/wordml" xmlns:w16cex="http://schemas.microsoft.com/office/word/2018/wordml/cex" xmlns:w16cid="http://schemas.microsoft.com/office/word/2016/wordml/cid" xmlns:w16="http://schemas.microsoft.com/office/word/2018/wordml" xmlns:w16sdtdh="http://schemas.microsoft.com/office/word/2020/wordml/sdtdatahash" xmlns:w16se="http://schemas.microsoft.com/office/word/2015/wordml/symex" xmlns:wpg="http://schemas.microsoft.com/office/word/2010/wordprocessingGroup" xmlns:wpi="http://schemas.microsoft.com/office/word/2010/wordprocessingInk" xmlns:wne="http://schemas.microsoft.com/office/word/2006/wordml" xmlns:wps="http://schemas.microsoft.com/office/word/2010/wordprocessingShape" mc:Ignorable="w14 w15 w16se w16cid w16 w16cex w16sdtdh wp14">
   <w:endnote w:type="separator" w:id="-1">
     <w:p>
       <w:r>
@@ -4772,7 +6808,7 @@
 </file>
 
 <file path=word/footer1.xml><?xml version="1.0" encoding="utf-8"?>
-<w:ftr xmlns:wpc="http://schemas.microsoft.com/office/word/2010/wordprocessingCanvas" xmlns:cx="http://schemas.microsoft.com/office/drawing/2014/chartex" xmlns:cx1="http://schemas.microsoft.com/office/drawing/2015/9/8/chartex" xmlns:cx2="http://schemas.microsoft.com/office/drawing/2015/10/21/chartex" xmlns:cx3="http://schemas.microsoft.com/office/drawing/2016/5/9/chartex" xmlns:cx4="http://schemas.microsoft.com/office/drawing/2016/5/10/chartex" xmlns:cx5="http://schemas.microsoft.com/office/drawing/2016/5/11/chartex" xmlns:cx6="http://schemas.microsoft.com/office/drawing/2016/5/12/chartex" xmlns:cx7="http://schemas.microsoft.com/office/drawing/2016/5/13/chartex" xmlns:cx8="http://schemas.microsoft.com/office/drawing/2016/5/14/chartex" xmlns:mc="http://schemas.openxmlformats.org/markup-compatibility/2006" xmlns:aink="http://schemas.microsoft.com/office/drawing/2016/ink" xmlns:am3d="http://schemas.microsoft.com/office/drawing/2017/model3d" xmlns:o="urn:schemas-microsoft-com:office:office" xmlns:r="http://schemas.openxmlformats.org/officeDocument/2006/relationships" xmlns:m="http://schemas.openxmlformats.org/officeDocument/2006/math" xmlns:v="urn:schemas-microsoft-com:vml" xmlns:wp14="http://schemas.microsoft.com/office/word/2010/wordprocessingDrawing" xmlns:wp="http://schemas.openxmlformats.org/drawingml/2006/wordprocessingDrawing" xmlns:w10="urn:schemas-microsoft-com:office:word" xmlns:w="http://schemas.openxmlformats.org/wordprocessingml/2006/main" xmlns:w14="http://schemas.microsoft.com/office/word/2010/wordml" xmlns:w15="http://schemas.microsoft.com/office/word/2012/wordml" xmlns:w16cex="http://schemas.microsoft.com/office/word/2018/wordml/cex" xmlns:w16cid="http://schemas.microsoft.com/office/word/2016/wordml/cid" xmlns:w16="http://schemas.microsoft.com/office/word/2018/wordml" xmlns:w16sdtdh="http://schemas.microsoft.com/office/word/2020/wordml/sdtdatahash" xmlns:w16se="http://schemas.microsoft.com/office/word/2015/wordml/symex" xmlns:wpg="http://schemas.microsoft.com/office/word/2010/wordprocessingGroup" xmlns:wpi="http://schemas.microsoft.com/office/word/2010/wordprocessingInk" xmlns:wne="http://schemas.microsoft.com/office/word/2006/wordml" xmlns:wps="http://schemas.microsoft.com/office/word/2010/wordprocessingShape" mc:Ignorable="w14 w15 w16se w16cid w16 w16cex w16sdtdh wp14">
+<w:ftr xmlns:wpc="http://schemas.microsoft.com/office/word/2010/wordprocessingCanvas" xmlns:cx="http://schemas.microsoft.com/office/drawing/2014/chartex" xmlns:cx1="http://schemas.microsoft.com/office/drawing/2015/9/8/chartex" xmlns:cx2="http://schemas.microsoft.com/office/drawing/2015/10/21/chartex" xmlns:cx3="http://schemas.microsoft.com/office/drawing/2016/5/9/chartex" xmlns:cx4="http://schemas.microsoft.com/office/drawing/2016/5/10/chartex" xmlns:cx5="http://schemas.microsoft.com/office/drawing/2016/5/11/chartex" xmlns:cx6="http://schemas.microsoft.com/office/drawing/2016/5/12/chartex" xmlns:cx7="http://schemas.microsoft.com/office/drawing/2016/5/13/chartex" xmlns:cx8="http://schemas.microsoft.com/office/drawing/2016/5/14/chartex" xmlns:mc="http://schemas.openxmlformats.org/markup-compatibility/2006" xmlns:aink="http://schemas.microsoft.com/office/drawing/2016/ink" xmlns:am3d="http://schemas.microsoft.com/office/drawing/2017/model3d" xmlns:o="urn:schemas-microsoft-com:office:office" xmlns:oel="http://schemas.microsoft.com/office/2019/extlst" xmlns:r="http://schemas.openxmlformats.org/officeDocument/2006/relationships" xmlns:m="http://schemas.openxmlformats.org/officeDocument/2006/math" xmlns:v="urn:schemas-microsoft-com:vml" xmlns:wp14="http://schemas.microsoft.com/office/word/2010/wordprocessingDrawing" xmlns:wp="http://schemas.openxmlformats.org/drawingml/2006/wordprocessingDrawing" xmlns:w10="urn:schemas-microsoft-com:office:word" xmlns:w="http://schemas.openxmlformats.org/wordprocessingml/2006/main" xmlns:w14="http://schemas.microsoft.com/office/word/2010/wordml" xmlns:w15="http://schemas.microsoft.com/office/word/2012/wordml" xmlns:w16cex="http://schemas.microsoft.com/office/word/2018/wordml/cex" xmlns:w16cid="http://schemas.microsoft.com/office/word/2016/wordml/cid" xmlns:w16="http://schemas.microsoft.com/office/word/2018/wordml" xmlns:w16sdtdh="http://schemas.microsoft.com/office/word/2020/wordml/sdtdatahash" xmlns:w16se="http://schemas.microsoft.com/office/word/2015/wordml/symex" xmlns:wpg="http://schemas.microsoft.com/office/word/2010/wordprocessingGroup" xmlns:wpi="http://schemas.microsoft.com/office/word/2010/wordprocessingInk" xmlns:wne="http://schemas.microsoft.com/office/word/2006/wordml" xmlns:wps="http://schemas.microsoft.com/office/word/2010/wordprocessingShape" mc:Ignorable="w14 w15 w16se w16cid w16 w16cex w16sdtdh wp14">
   <w:p>
     <w:pPr>
       <w:pStyle w:val="Footer"/>
@@ -4813,7 +6849,7 @@
 </file>
 
 <file path=word/footnotes.xml><?xml version="1.0" encoding="utf-8"?>
-<w:footnotes xmlns:wpc="http://schemas.microsoft.com/office/word/2010/wordprocessingCanvas" xmlns:cx="http://schemas.microsoft.com/office/drawing/2014/chartex" xmlns:cx1="http://schemas.microsoft.com/office/drawing/2015/9/8/chartex" xmlns:cx2="http://schemas.microsoft.com/office/drawing/2015/10/21/chartex" xmlns:cx3="http://schemas.microsoft.com/office/drawing/2016/5/9/chartex" xmlns:cx4="http://schemas.microsoft.com/office/drawing/2016/5/10/chartex" xmlns:cx5="http://schemas.microsoft.com/office/drawing/2016/5/11/chartex" xmlns:cx6="http://schemas.microsoft.com/office/drawing/2016/5/12/chartex" xmlns:cx7="http://schemas.microsoft.com/office/drawing/2016/5/13/chartex" xmlns:cx8="http://schemas.microsoft.com/office/drawing/2016/5/14/chartex" xmlns:mc="http://schemas.openxmlformats.org/markup-compatibility/2006" xmlns:aink="http://schemas.microsoft.com/office/drawing/2016/ink" xmlns:am3d="http://schemas.microsoft.com/office/drawing/2017/model3d" xmlns:o="urn:schemas-microsoft-com:office:office" xmlns:r="http://schemas.openxmlformats.org/officeDocument/2006/relationships" xmlns:m="http://schemas.openxmlformats.org/officeDocument/2006/math" xmlns:v="urn:schemas-microsoft-com:vml" xmlns:wp14="http://schemas.microsoft.com/office/word/2010/wordprocessingDrawing" xmlns:wp="http://schemas.openxmlformats.org/drawingml/2006/wordprocessingDrawing" xmlns:w10="urn:schemas-microsoft-com:office:word" xmlns:w="http://schemas.openxmlformats.org/wordprocessingml/2006/main" xmlns:w14="http://schemas.microsoft.com/office/word/2010/wordml" xmlns:w15="http://schemas.microsoft.com/office/word/2012/wordml" xmlns:w16cex="http://schemas.microsoft.com/office/word/2018/wordml/cex" xmlns:w16cid="http://schemas.microsoft.com/office/word/2016/wordml/cid" xmlns:w16="http://schemas.microsoft.com/office/word/2018/wordml" xmlns:w16sdtdh="http://schemas.microsoft.com/office/word/2020/wordml/sdtdatahash" xmlns:w16se="http://schemas.microsoft.com/office/word/2015/wordml/symex" xmlns:wpg="http://schemas.microsoft.com/office/word/2010/wordprocessingGroup" xmlns:wpi="http://schemas.microsoft.com/office/word/2010/wordprocessingInk" xmlns:wne="http://schemas.microsoft.com/office/word/2006/wordml" xmlns:wps="http://schemas.microsoft.com/office/word/2010/wordprocessingShape" mc:Ignorable="w14 w15 w16se w16cid w16 w16cex w16sdtdh wp14">
+<w:footnotes xmlns:wpc="http://schemas.microsoft.com/office/word/2010/wordprocessingCanvas" xmlns:cx="http://schemas.microsoft.com/office/drawing/2014/chartex" xmlns:cx1="http://schemas.microsoft.com/office/drawing/2015/9/8/chartex" xmlns:cx2="http://schemas.microsoft.com/office/drawing/2015/10/21/chartex" xmlns:cx3="http://schemas.microsoft.com/office/drawing/2016/5/9/chartex" xmlns:cx4="http://schemas.microsoft.com/office/drawing/2016/5/10/chartex" xmlns:cx5="http://schemas.microsoft.com/office/drawing/2016/5/11/chartex" xmlns:cx6="http://schemas.microsoft.com/office/drawing/2016/5/12/chartex" xmlns:cx7="http://schemas.microsoft.com/office/drawing/2016/5/13/chartex" xmlns:cx8="http://schemas.microsoft.com/office/drawing/2016/5/14/chartex" xmlns:mc="http://schemas.openxmlformats.org/markup-compatibility/2006" xmlns:aink="http://schemas.microsoft.com/office/drawing/2016/ink" xmlns:am3d="http://schemas.microsoft.com/office/drawing/2017/model3d" xmlns:o="urn:schemas-microsoft-com:office:office" xmlns:oel="http://schemas.microsoft.com/office/2019/extlst" xmlns:r="http://schemas.openxmlformats.org/officeDocument/2006/relationships" xmlns:m="http://schemas.openxmlformats.org/officeDocument/2006/math" xmlns:v="urn:schemas-microsoft-com:vml" xmlns:wp14="http://schemas.microsoft.com/office/word/2010/wordprocessingDrawing" xmlns:wp="http://schemas.openxmlformats.org/drawingml/2006/wordprocessingDrawing" xmlns:w10="urn:schemas-microsoft-com:office:word" xmlns:w="http://schemas.openxmlformats.org/wordprocessingml/2006/main" xmlns:w14="http://schemas.microsoft.com/office/word/2010/wordml" xmlns:w15="http://schemas.microsoft.com/office/word/2012/wordml" xmlns:w16cex="http://schemas.microsoft.com/office/word/2018/wordml/cex" xmlns:w16cid="http://schemas.microsoft.com/office/word/2016/wordml/cid" xmlns:w16="http://schemas.microsoft.com/office/word/2018/wordml" xmlns:w16sdtdh="http://schemas.microsoft.com/office/word/2020/wordml/sdtdatahash" xmlns:w16se="http://schemas.microsoft.com/office/word/2015/wordml/symex" xmlns:wpg="http://schemas.microsoft.com/office/word/2010/wordprocessingGroup" xmlns:wpi="http://schemas.microsoft.com/office/word/2010/wordprocessingInk" xmlns:wne="http://schemas.microsoft.com/office/word/2006/wordml" xmlns:wps="http://schemas.microsoft.com/office/word/2010/wordprocessingShape" mc:Ignorable="w14 w15 w16se w16cid w16 w16cex w16sdtdh wp14">
   <w:footnote w:type="separator" w:id="-1">
     <w:p>
       <w:r>
@@ -4832,7 +6868,7 @@
 </file>
 
 <file path=word/header1.xml><?xml version="1.0" encoding="utf-8"?>
-<w:hdr xmlns:wpc="http://schemas.microsoft.com/office/word/2010/wordprocessingCanvas" xmlns:cx="http://schemas.microsoft.com/office/drawing/2014/chartex" xmlns:cx1="http://schemas.microsoft.com/office/drawing/2015/9/8/chartex" xmlns:cx2="http://schemas.microsoft.com/office/drawing/2015/10/21/chartex" xmlns:cx3="http://schemas.microsoft.com/office/drawing/2016/5/9/chartex" xmlns:cx4="http://schemas.microsoft.com/office/drawing/2016/5/10/chartex" xmlns:cx5="http://schemas.microsoft.com/office/drawing/2016/5/11/chartex" xmlns:cx6="http://schemas.microsoft.com/office/drawing/2016/5/12/chartex" xmlns:cx7="http://schemas.microsoft.com/office/drawing/2016/5/13/chartex" xmlns:cx8="http://schemas.microsoft.com/office/drawing/2016/5/14/chartex" xmlns:mc="http://schemas.openxmlformats.org/markup-compatibility/2006" xmlns:aink="http://schemas.microsoft.com/office/drawing/2016/ink" xmlns:am3d="http://schemas.microsoft.com/office/drawing/2017/model3d" xmlns:o="urn:schemas-microsoft-com:office:office" xmlns:r="http://schemas.openxmlformats.org/officeDocument/2006/relationships" xmlns:m="http://schemas.openxmlformats.org/officeDocument/2006/math" xmlns:v="urn:schemas-microsoft-com:vml" xmlns:wp14="http://schemas.microsoft.com/office/word/2010/wordprocessingDrawing" xmlns:wp="http://schemas.openxmlformats.org/drawingml/2006/wordprocessingDrawing" xmlns:w10="urn:schemas-microsoft-com:office:word" xmlns:w="http://schemas.openxmlformats.org/wordprocessingml/2006/main" xmlns:w14="http://schemas.microsoft.com/office/word/2010/wordml" xmlns:w15="http://schemas.microsoft.com/office/word/2012/wordml" xmlns:w16cex="http://schemas.microsoft.com/office/word/2018/wordml/cex" xmlns:w16cid="http://schemas.microsoft.com/office/word/2016/wordml/cid" xmlns:w16="http://schemas.microsoft.com/office/word/2018/wordml" xmlns:w16sdtdh="http://schemas.microsoft.com/office/word/2020/wordml/sdtdatahash" xmlns:w16se="http://schemas.microsoft.com/office/word/2015/wordml/symex" xmlns:wpg="http://schemas.microsoft.com/office/word/2010/wordprocessingGroup" xmlns:wpi="http://schemas.microsoft.com/office/word/2010/wordprocessingInk" xmlns:wne="http://schemas.microsoft.com/office/word/2006/wordml" xmlns:wps="http://schemas.microsoft.com/office/word/2010/wordprocessingShape" mc:Ignorable="w14 w15 w16se w16cid w16 w16cex w16sdtdh wp14">
+<w:hdr xmlns:wpc="http://schemas.microsoft.com/office/word/2010/wordprocessingCanvas" xmlns:cx="http://schemas.microsoft.com/office/drawing/2014/chartex" xmlns:cx1="http://schemas.microsoft.com/office/drawing/2015/9/8/chartex" xmlns:cx2="http://schemas.microsoft.com/office/drawing/2015/10/21/chartex" xmlns:cx3="http://schemas.microsoft.com/office/drawing/2016/5/9/chartex" xmlns:cx4="http://schemas.microsoft.com/office/drawing/2016/5/10/chartex" xmlns:cx5="http://schemas.microsoft.com/office/drawing/2016/5/11/chartex" xmlns:cx6="http://schemas.microsoft.com/office/drawing/2016/5/12/chartex" xmlns:cx7="http://schemas.microsoft.com/office/drawing/2016/5/13/chartex" xmlns:cx8="http://schemas.microsoft.com/office/drawing/2016/5/14/chartex" xmlns:mc="http://schemas.openxmlformats.org/markup-compatibility/2006" xmlns:aink="http://schemas.microsoft.com/office/drawing/2016/ink" xmlns:am3d="http://schemas.microsoft.com/office/drawing/2017/model3d" xmlns:o="urn:schemas-microsoft-com:office:office" xmlns:oel="http://schemas.microsoft.com/office/2019/extlst" xmlns:r="http://schemas.openxmlformats.org/officeDocument/2006/relationships" xmlns:m="http://schemas.openxmlformats.org/officeDocument/2006/math" xmlns:v="urn:schemas-microsoft-com:vml" xmlns:wp14="http://schemas.microsoft.com/office/word/2010/wordprocessingDrawing" xmlns:wp="http://schemas.openxmlformats.org/drawingml/2006/wordprocessingDrawing" xmlns:w10="urn:schemas-microsoft-com:office:word" xmlns:w="http://schemas.openxmlformats.org/wordprocessingml/2006/main" xmlns:w14="http://schemas.microsoft.com/office/word/2010/wordml" xmlns:w15="http://schemas.microsoft.com/office/word/2012/wordml" xmlns:w16cex="http://schemas.microsoft.com/office/word/2018/wordml/cex" xmlns:w16cid="http://schemas.microsoft.com/office/word/2016/wordml/cid" xmlns:w16="http://schemas.microsoft.com/office/word/2018/wordml" xmlns:w16sdtdh="http://schemas.microsoft.com/office/word/2020/wordml/sdtdatahash" xmlns:w16se="http://schemas.microsoft.com/office/word/2015/wordml/symex" xmlns:wpg="http://schemas.microsoft.com/office/word/2010/wordprocessingGroup" xmlns:wpi="http://schemas.microsoft.com/office/word/2010/wordprocessingInk" xmlns:wne="http://schemas.microsoft.com/office/word/2006/wordml" xmlns:wps="http://schemas.microsoft.com/office/word/2010/wordprocessingShape" mc:Ignorable="w14 w15 w16se w16cid w16 w16cex w16sdtdh wp14">
   <w:p>
     <w:pPr>
       <w:pStyle w:val="Header"/>
@@ -4910,7 +6946,7 @@
 </file>
 
 <file path=word/numbering.xml><?xml version="1.0" encoding="utf-8"?>
-<w:numbering xmlns:wpc="http://schemas.microsoft.com/office/word/2010/wordprocessingCanvas" xmlns:cx="http://schemas.microsoft.com/office/drawing/2014/chartex" xmlns:cx1="http://schemas.microsoft.com/office/drawing/2015/9/8/chartex" xmlns:cx2="http://schemas.microsoft.com/office/drawing/2015/10/21/chartex" xmlns:cx3="http://schemas.microsoft.com/office/drawing/2016/5/9/chartex" xmlns:cx4="http://schemas.microsoft.com/office/drawing/2016/5/10/chartex" xmlns:cx5="http://schemas.microsoft.com/office/drawing/2016/5/11/chartex" xmlns:cx6="http://schemas.microsoft.com/office/drawing/2016/5/12/chartex" xmlns:cx7="http://schemas.microsoft.com/office/drawing/2016/5/13/chartex" xmlns:cx8="http://schemas.microsoft.com/office/drawing/2016/5/14/chartex" xmlns:mc="http://schemas.openxmlformats.org/markup-compatibility/2006" xmlns:aink="http://schemas.microsoft.com/office/drawing/2016/ink" xmlns:am3d="http://schemas.microsoft.com/office/drawing/2017/model3d" xmlns:o="urn:schemas-microsoft-com:office:office" xmlns:r="http://schemas.openxmlformats.org/officeDocument/2006/relationships" xmlns:m="http://schemas.openxmlformats.org/officeDocument/2006/math" xmlns:v="urn:schemas-microsoft-com:vml" xmlns:wp14="http://schemas.microsoft.com/office/word/2010/wordprocessingDrawing" xmlns:wp="http://schemas.openxmlformats.org/drawingml/2006/wordprocessingDrawing" xmlns:w10="urn:schemas-microsoft-com:office:word" xmlns:w="http://schemas.openxmlformats.org/wordprocessingml/2006/main" xmlns:w14="http://schemas.microsoft.com/office/word/2010/wordml" xmlns:w15="http://schemas.microsoft.com/office/word/2012/wordml" xmlns:w16cex="http://schemas.microsoft.com/office/word/2018/wordml/cex" xmlns:w16cid="http://schemas.microsoft.com/office/word/2016/wordml/cid" xmlns:w16="http://schemas.microsoft.com/office/word/2018/wordml" xmlns:w16sdtdh="http://schemas.microsoft.com/office/word/2020/wordml/sdtdatahash" xmlns:w16se="http://schemas.microsoft.com/office/word/2015/wordml/symex" xmlns:wpg="http://schemas.microsoft.com/office/word/2010/wordprocessingGroup" xmlns:wpi="http://schemas.microsoft.com/office/word/2010/wordprocessingInk" xmlns:wne="http://schemas.microsoft.com/office/word/2006/wordml" xmlns:wps="http://schemas.microsoft.com/office/word/2010/wordprocessingShape" mc:Ignorable="w14 w15 w16se w16cid w16 w16cex w16sdtdh wp14">
+<w:numbering xmlns:wpc="http://schemas.microsoft.com/office/word/2010/wordprocessingCanvas" xmlns:cx="http://schemas.microsoft.com/office/drawing/2014/chartex" xmlns:cx1="http://schemas.microsoft.com/office/drawing/2015/9/8/chartex" xmlns:cx2="http://schemas.microsoft.com/office/drawing/2015/10/21/chartex" xmlns:cx3="http://schemas.microsoft.com/office/drawing/2016/5/9/chartex" xmlns:cx4="http://schemas.microsoft.com/office/drawing/2016/5/10/chartex" xmlns:cx5="http://schemas.microsoft.com/office/drawing/2016/5/11/chartex" xmlns:cx6="http://schemas.microsoft.com/office/drawing/2016/5/12/chartex" xmlns:cx7="http://schemas.microsoft.com/office/drawing/2016/5/13/chartex" xmlns:cx8="http://schemas.microsoft.com/office/drawing/2016/5/14/chartex" xmlns:mc="http://schemas.openxmlformats.org/markup-compatibility/2006" xmlns:aink="http://schemas.microsoft.com/office/drawing/2016/ink" xmlns:am3d="http://schemas.microsoft.com/office/drawing/2017/model3d" xmlns:o="urn:schemas-microsoft-com:office:office" xmlns:oel="http://schemas.microsoft.com/office/2019/extlst" xmlns:r="http://schemas.openxmlformats.org/officeDocument/2006/relationships" xmlns:m="http://schemas.openxmlformats.org/officeDocument/2006/math" xmlns:v="urn:schemas-microsoft-com:vml" xmlns:wp14="http://schemas.microsoft.com/office/word/2010/wordprocessingDrawing" xmlns:wp="http://schemas.openxmlformats.org/drawingml/2006/wordprocessingDrawing" xmlns:w10="urn:schemas-microsoft-com:office:word" xmlns:w="http://schemas.openxmlformats.org/wordprocessingml/2006/main" xmlns:w14="http://schemas.microsoft.com/office/word/2010/wordml" xmlns:w15="http://schemas.microsoft.com/office/word/2012/wordml" xmlns:w16cex="http://schemas.microsoft.com/office/word/2018/wordml/cex" xmlns:w16cid="http://schemas.microsoft.com/office/word/2016/wordml/cid" xmlns:w16="http://schemas.microsoft.com/office/word/2018/wordml" xmlns:w16sdtdh="http://schemas.microsoft.com/office/word/2020/wordml/sdtdatahash" xmlns:w16se="http://schemas.microsoft.com/office/word/2015/wordml/symex" xmlns:wpg="http://schemas.microsoft.com/office/word/2010/wordprocessingGroup" xmlns:wpi="http://schemas.microsoft.com/office/word/2010/wordprocessingInk" xmlns:wne="http://schemas.microsoft.com/office/word/2006/wordml" xmlns:wps="http://schemas.microsoft.com/office/word/2010/wordprocessingShape" mc:Ignorable="w14 w15 w16se w16cid w16 w16cex w16sdtdh wp14">
   <w:abstractNum w:abstractNumId="0" w15:restartNumberingAfterBreak="0">
     <w:nsid w:val="12C1260D"/>
     <w:multiLevelType w:val="hybridMultilevel"/>
@@ -5928,32 +7964,148 @@
       </w:rPr>
     </w:lvl>
   </w:abstractNum>
-  <w:num w:numId="1">
+  <w:abstractNum w:abstractNumId="9" w15:restartNumberingAfterBreak="0">
+    <w:nsid w:val="68D7578C"/>
+    <w:multiLevelType w:val="hybridMultilevel"/>
+    <w:tmpl w:val="DFDEEBCC"/>
+    <w:lvl w:ilvl="0" w:tplc="20000001">
+      <w:start w:val="1"/>
+      <w:numFmt w:val="bullet"/>
+      <w:lvlText w:val=""/>
+      <w:lvlJc w:val="left"/>
+      <w:pPr>
+        <w:ind w:left="720" w:hanging="360"/>
+      </w:pPr>
+      <w:rPr>
+        <w:rFonts w:ascii="Symbol" w:hAnsi="Symbol" w:hint="default"/>
+      </w:rPr>
+    </w:lvl>
+    <w:lvl w:ilvl="1" w:tplc="20000003" w:tentative="1">
+      <w:start w:val="1"/>
+      <w:numFmt w:val="bullet"/>
+      <w:lvlText w:val="o"/>
+      <w:lvlJc w:val="left"/>
+      <w:pPr>
+        <w:ind w:left="1440" w:hanging="360"/>
+      </w:pPr>
+      <w:rPr>
+        <w:rFonts w:ascii="Courier New" w:hAnsi="Courier New" w:cs="Courier New" w:hint="default"/>
+      </w:rPr>
+    </w:lvl>
+    <w:lvl w:ilvl="2" w:tplc="20000005" w:tentative="1">
+      <w:start w:val="1"/>
+      <w:numFmt w:val="bullet"/>
+      <w:lvlText w:val=""/>
+      <w:lvlJc w:val="left"/>
+      <w:pPr>
+        <w:ind w:left="2160" w:hanging="360"/>
+      </w:pPr>
+      <w:rPr>
+        <w:rFonts w:ascii="Wingdings" w:hAnsi="Wingdings" w:hint="default"/>
+      </w:rPr>
+    </w:lvl>
+    <w:lvl w:ilvl="3" w:tplc="20000001" w:tentative="1">
+      <w:start w:val="1"/>
+      <w:numFmt w:val="bullet"/>
+      <w:lvlText w:val=""/>
+      <w:lvlJc w:val="left"/>
+      <w:pPr>
+        <w:ind w:left="2880" w:hanging="360"/>
+      </w:pPr>
+      <w:rPr>
+        <w:rFonts w:ascii="Symbol" w:hAnsi="Symbol" w:hint="default"/>
+      </w:rPr>
+    </w:lvl>
+    <w:lvl w:ilvl="4" w:tplc="20000003" w:tentative="1">
+      <w:start w:val="1"/>
+      <w:numFmt w:val="bullet"/>
+      <w:lvlText w:val="o"/>
+      <w:lvlJc w:val="left"/>
+      <w:pPr>
+        <w:ind w:left="3600" w:hanging="360"/>
+      </w:pPr>
+      <w:rPr>
+        <w:rFonts w:ascii="Courier New" w:hAnsi="Courier New" w:cs="Courier New" w:hint="default"/>
+      </w:rPr>
+    </w:lvl>
+    <w:lvl w:ilvl="5" w:tplc="20000005" w:tentative="1">
+      <w:start w:val="1"/>
+      <w:numFmt w:val="bullet"/>
+      <w:lvlText w:val=""/>
+      <w:lvlJc w:val="left"/>
+      <w:pPr>
+        <w:ind w:left="4320" w:hanging="360"/>
+      </w:pPr>
+      <w:rPr>
+        <w:rFonts w:ascii="Wingdings" w:hAnsi="Wingdings" w:hint="default"/>
+      </w:rPr>
+    </w:lvl>
+    <w:lvl w:ilvl="6" w:tplc="20000001" w:tentative="1">
+      <w:start w:val="1"/>
+      <w:numFmt w:val="bullet"/>
+      <w:lvlText w:val=""/>
+      <w:lvlJc w:val="left"/>
+      <w:pPr>
+        <w:ind w:left="5040" w:hanging="360"/>
+      </w:pPr>
+      <w:rPr>
+        <w:rFonts w:ascii="Symbol" w:hAnsi="Symbol" w:hint="default"/>
+      </w:rPr>
+    </w:lvl>
+    <w:lvl w:ilvl="7" w:tplc="20000003" w:tentative="1">
+      <w:start w:val="1"/>
+      <w:numFmt w:val="bullet"/>
+      <w:lvlText w:val="o"/>
+      <w:lvlJc w:val="left"/>
+      <w:pPr>
+        <w:ind w:left="5760" w:hanging="360"/>
+      </w:pPr>
+      <w:rPr>
+        <w:rFonts w:ascii="Courier New" w:hAnsi="Courier New" w:cs="Courier New" w:hint="default"/>
+      </w:rPr>
+    </w:lvl>
+    <w:lvl w:ilvl="8" w:tplc="20000005" w:tentative="1">
+      <w:start w:val="1"/>
+      <w:numFmt w:val="bullet"/>
+      <w:lvlText w:val=""/>
+      <w:lvlJc w:val="left"/>
+      <w:pPr>
+        <w:ind w:left="6480" w:hanging="360"/>
+      </w:pPr>
+      <w:rPr>
+        <w:rFonts w:ascii="Wingdings" w:hAnsi="Wingdings" w:hint="default"/>
+      </w:rPr>
+    </w:lvl>
+  </w:abstractNum>
+  <w:num w:numId="1" w16cid:durableId="1558079798">
     <w:abstractNumId w:val="3"/>
   </w:num>
-  <w:num w:numId="2">
+  <w:num w:numId="2" w16cid:durableId="2051609195">
     <w:abstractNumId w:val="6"/>
   </w:num>
-  <w:num w:numId="3">
+  <w:num w:numId="3" w16cid:durableId="2070303505">
     <w:abstractNumId w:val="7"/>
   </w:num>
-  <w:num w:numId="4">
+  <w:num w:numId="4" w16cid:durableId="409154170">
     <w:abstractNumId w:val="4"/>
   </w:num>
-  <w:num w:numId="5">
+  <w:num w:numId="5" w16cid:durableId="1577399506">
     <w:abstractNumId w:val="2"/>
   </w:num>
-  <w:num w:numId="6">
+  <w:num w:numId="6" w16cid:durableId="1190755525">
     <w:abstractNumId w:val="8"/>
   </w:num>
-  <w:num w:numId="7">
+  <w:num w:numId="7" w16cid:durableId="1542327283">
     <w:abstractNumId w:val="0"/>
   </w:num>
-  <w:num w:numId="8">
+  <w:num w:numId="8" w16cid:durableId="1423989078">
     <w:abstractNumId w:val="5"/>
   </w:num>
-  <w:num w:numId="9">
+  <w:num w:numId="9" w16cid:durableId="2091728777">
     <w:abstractNumId w:val="1"/>
+  </w:num>
+  <w:num w:numId="10" w16cid:durableId="1282802069">
+    <w:abstractNumId w:val="9"/>
   </w:num>
 </w:numbering>
 </file>

</xml_diff>